<commit_message>
teknisen määrittelyn dokumenttiin lisätty exe:n luokkakaavio ja hyperlink tarkempaan kuvaan siitä.
</commit_message>
<xml_diff>
--- a/Documents/ryhma17_tekninen_maarittely.docx
+++ b/Documents/ryhma17_tekninen_maarittely.docx
@@ -4,28 +4,28 @@
   <w:body>
     <w:p>
       <w:pPr>
-        <w:pStyle w:val="FootnoteText"/>
-      </w:pPr>
-    </w:p>
-    <w:p>
-      <w:pPr>
-        <w:rPr>
-          <w:sz w:val="20"/>
-          <w:szCs w:val="20"/>
-        </w:rPr>
-      </w:pPr>
-    </w:p>
-    <w:p>
-      <w:pPr>
-        <w:rPr>
-          <w:sz w:val="20"/>
-          <w:szCs w:val="20"/>
-        </w:rPr>
-      </w:pPr>
-    </w:p>
-    <w:p>
-      <w:pPr>
-        <w:pStyle w:val="Header"/>
+        <w:pStyle w:val="Alaviitteenteksti"/>
+      </w:pPr>
+    </w:p>
+    <w:p>
+      <w:pPr>
+        <w:rPr>
+          <w:sz w:val="20"/>
+          <w:szCs w:val="20"/>
+        </w:rPr>
+      </w:pPr>
+    </w:p>
+    <w:p>
+      <w:pPr>
+        <w:rPr>
+          <w:sz w:val="20"/>
+          <w:szCs w:val="20"/>
+        </w:rPr>
+      </w:pPr>
+    </w:p>
+    <w:p>
+      <w:pPr>
+        <w:pStyle w:val="Yltunniste"/>
         <w:tabs>
           <w:tab w:val="clear" w:pos="4819"/>
           <w:tab w:val="clear" w:pos="9638"/>
@@ -174,7 +174,7 @@
     </w:p>
     <w:p>
       <w:pPr>
-        <w:pStyle w:val="Heading7"/>
+        <w:pStyle w:val="Otsikko7"/>
         <w:ind w:firstLine="0"/>
         <w:jc w:val="center"/>
       </w:pPr>
@@ -232,7 +232,7 @@
     </w:p>
     <w:p>
       <w:pPr>
-        <w:pStyle w:val="Header"/>
+        <w:pStyle w:val="Yltunniste"/>
         <w:tabs>
           <w:tab w:val="clear" w:pos="4819"/>
           <w:tab w:val="clear" w:pos="9638"/>
@@ -246,7 +246,7 @@
     </w:p>
     <w:p>
       <w:pPr>
-        <w:pStyle w:val="Header"/>
+        <w:pStyle w:val="Yltunniste"/>
         <w:tabs>
           <w:tab w:val="clear" w:pos="4819"/>
           <w:tab w:val="clear" w:pos="9638"/>
@@ -260,7 +260,7 @@
     </w:p>
     <w:p>
       <w:pPr>
-        <w:pStyle w:val="Header"/>
+        <w:pStyle w:val="Yltunniste"/>
         <w:tabs>
           <w:tab w:val="clear" w:pos="4819"/>
           <w:tab w:val="clear" w:pos="9638"/>
@@ -282,7 +282,7 @@
     </w:p>
     <w:p>
       <w:pPr>
-        <w:pStyle w:val="Header"/>
+        <w:pStyle w:val="Yltunniste"/>
         <w:tabs>
           <w:tab w:val="clear" w:pos="4819"/>
           <w:tab w:val="clear" w:pos="9638"/>
@@ -327,7 +327,7 @@
           </w:tcPr>
           <w:p>
             <w:pPr>
-              <w:pStyle w:val="Header"/>
+              <w:pStyle w:val="Yltunniste"/>
               <w:tabs>
                 <w:tab w:val="clear" w:pos="4819"/>
                 <w:tab w:val="clear" w:pos="9638"/>
@@ -355,7 +355,7 @@
           </w:tcPr>
           <w:p>
             <w:pPr>
-              <w:pStyle w:val="Header"/>
+              <w:pStyle w:val="Yltunniste"/>
               <w:tabs>
                 <w:tab w:val="clear" w:pos="4819"/>
                 <w:tab w:val="clear" w:pos="9638"/>
@@ -383,7 +383,7 @@
           </w:tcPr>
           <w:p>
             <w:pPr>
-              <w:pStyle w:val="Header"/>
+              <w:pStyle w:val="Yltunniste"/>
               <w:tabs>
                 <w:tab w:val="clear" w:pos="4819"/>
                 <w:tab w:val="clear" w:pos="9638"/>
@@ -411,7 +411,7 @@
           </w:tcPr>
           <w:p>
             <w:pPr>
-              <w:pStyle w:val="Header"/>
+              <w:pStyle w:val="Yltunniste"/>
               <w:tabs>
                 <w:tab w:val="clear" w:pos="4819"/>
                 <w:tab w:val="clear" w:pos="9638"/>
@@ -441,7 +441,7 @@
           </w:tcPr>
           <w:p>
             <w:pPr>
-              <w:pStyle w:val="Header"/>
+              <w:pStyle w:val="Yltunniste"/>
               <w:tabs>
                 <w:tab w:val="clear" w:pos="4819"/>
                 <w:tab w:val="clear" w:pos="9638"/>
@@ -469,7 +469,7 @@
           </w:tcPr>
           <w:p>
             <w:pPr>
-              <w:pStyle w:val="Header"/>
+              <w:pStyle w:val="Yltunniste"/>
               <w:tabs>
                 <w:tab w:val="clear" w:pos="4819"/>
                 <w:tab w:val="clear" w:pos="9638"/>
@@ -489,7 +489,7 @@
           </w:tcPr>
           <w:p>
             <w:pPr>
-              <w:pStyle w:val="Header"/>
+              <w:pStyle w:val="Yltunniste"/>
               <w:tabs>
                 <w:tab w:val="clear" w:pos="4819"/>
                 <w:tab w:val="clear" w:pos="9638"/>
@@ -516,7 +516,7 @@
           </w:tcPr>
           <w:p>
             <w:pPr>
-              <w:pStyle w:val="Header"/>
+              <w:pStyle w:val="Yltunniste"/>
               <w:tabs>
                 <w:tab w:val="clear" w:pos="4819"/>
                 <w:tab w:val="clear" w:pos="9638"/>
@@ -538,7 +538,7 @@
           </w:tcPr>
           <w:p>
             <w:pPr>
-              <w:pStyle w:val="Header"/>
+              <w:pStyle w:val="Yltunniste"/>
               <w:tabs>
                 <w:tab w:val="clear" w:pos="4819"/>
                 <w:tab w:val="clear" w:pos="9638"/>
@@ -566,7 +566,7 @@
           </w:tcPr>
           <w:p>
             <w:pPr>
-              <w:pStyle w:val="Header"/>
+              <w:pStyle w:val="Yltunniste"/>
               <w:tabs>
                 <w:tab w:val="clear" w:pos="4819"/>
                 <w:tab w:val="clear" w:pos="9638"/>
@@ -594,7 +594,7 @@
           </w:tcPr>
           <w:p>
             <w:pPr>
-              <w:pStyle w:val="Header"/>
+              <w:pStyle w:val="Yltunniste"/>
               <w:tabs>
                 <w:tab w:val="clear" w:pos="4819"/>
                 <w:tab w:val="clear" w:pos="9638"/>
@@ -620,7 +620,7 @@
           </w:tcPr>
           <w:p>
             <w:pPr>
-              <w:pStyle w:val="Header"/>
+              <w:pStyle w:val="Yltunniste"/>
               <w:tabs>
                 <w:tab w:val="clear" w:pos="4819"/>
                 <w:tab w:val="clear" w:pos="9638"/>
@@ -650,7 +650,7 @@
           </w:tcPr>
           <w:p>
             <w:pPr>
-              <w:pStyle w:val="Header"/>
+              <w:pStyle w:val="Yltunniste"/>
               <w:tabs>
                 <w:tab w:val="clear" w:pos="4819"/>
                 <w:tab w:val="clear" w:pos="9638"/>
@@ -678,7 +678,7 @@
           </w:tcPr>
           <w:p>
             <w:pPr>
-              <w:pStyle w:val="Header"/>
+              <w:pStyle w:val="Yltunniste"/>
               <w:tabs>
                 <w:tab w:val="clear" w:pos="4819"/>
                 <w:tab w:val="clear" w:pos="9638"/>
@@ -706,7 +706,7 @@
           </w:tcPr>
           <w:p>
             <w:pPr>
-              <w:pStyle w:val="Header"/>
+              <w:pStyle w:val="Yltunniste"/>
               <w:tabs>
                 <w:tab w:val="clear" w:pos="4819"/>
                 <w:tab w:val="clear" w:pos="9638"/>
@@ -734,7 +734,7 @@
           </w:tcPr>
           <w:p>
             <w:pPr>
-              <w:pStyle w:val="Header"/>
+              <w:pStyle w:val="Yltunniste"/>
               <w:tabs>
                 <w:tab w:val="clear" w:pos="4819"/>
                 <w:tab w:val="clear" w:pos="9638"/>
@@ -764,7 +764,7 @@
           </w:tcPr>
           <w:p>
             <w:pPr>
-              <w:pStyle w:val="Header"/>
+              <w:pStyle w:val="Yltunniste"/>
               <w:tabs>
                 <w:tab w:val="clear" w:pos="4819"/>
                 <w:tab w:val="clear" w:pos="9638"/>
@@ -792,7 +792,7 @@
           </w:tcPr>
           <w:p>
             <w:pPr>
-              <w:pStyle w:val="Header"/>
+              <w:pStyle w:val="Yltunniste"/>
               <w:tabs>
                 <w:tab w:val="clear" w:pos="4819"/>
                 <w:tab w:val="clear" w:pos="9638"/>
@@ -820,7 +820,7 @@
           </w:tcPr>
           <w:p>
             <w:pPr>
-              <w:pStyle w:val="Header"/>
+              <w:pStyle w:val="Yltunniste"/>
               <w:tabs>
                 <w:tab w:val="clear" w:pos="4819"/>
                 <w:tab w:val="clear" w:pos="9638"/>
@@ -848,7 +848,7 @@
           </w:tcPr>
           <w:p>
             <w:pPr>
-              <w:pStyle w:val="Header"/>
+              <w:pStyle w:val="Yltunniste"/>
               <w:tabs>
                 <w:tab w:val="clear" w:pos="4819"/>
                 <w:tab w:val="clear" w:pos="9638"/>
@@ -878,7 +878,7 @@
           </w:tcPr>
           <w:p>
             <w:pPr>
-              <w:pStyle w:val="Header"/>
+              <w:pStyle w:val="Yltunniste"/>
               <w:tabs>
                 <w:tab w:val="clear" w:pos="4819"/>
                 <w:tab w:val="clear" w:pos="9638"/>
@@ -906,7 +906,7 @@
           </w:tcPr>
           <w:p>
             <w:pPr>
-              <w:pStyle w:val="Header"/>
+              <w:pStyle w:val="Yltunniste"/>
               <w:tabs>
                 <w:tab w:val="clear" w:pos="4819"/>
                 <w:tab w:val="clear" w:pos="9638"/>
@@ -934,7 +934,7 @@
           </w:tcPr>
           <w:p>
             <w:pPr>
-              <w:pStyle w:val="Header"/>
+              <w:pStyle w:val="Yltunniste"/>
               <w:tabs>
                 <w:tab w:val="clear" w:pos="4819"/>
                 <w:tab w:val="clear" w:pos="9638"/>
@@ -962,7 +962,7 @@
           </w:tcPr>
           <w:p>
             <w:pPr>
-              <w:pStyle w:val="Header"/>
+              <w:pStyle w:val="Yltunniste"/>
               <w:tabs>
                 <w:tab w:val="clear" w:pos="4819"/>
                 <w:tab w:val="clear" w:pos="9638"/>
@@ -991,7 +991,7 @@
           </w:tcPr>
           <w:p>
             <w:pPr>
-              <w:pStyle w:val="Header"/>
+              <w:pStyle w:val="Yltunniste"/>
               <w:tabs>
                 <w:tab w:val="clear" w:pos="4819"/>
                 <w:tab w:val="clear" w:pos="9638"/>
@@ -1018,7 +1018,7 @@
           </w:tcPr>
           <w:p>
             <w:pPr>
-              <w:pStyle w:val="Header"/>
+              <w:pStyle w:val="Yltunniste"/>
               <w:tabs>
                 <w:tab w:val="clear" w:pos="4819"/>
                 <w:tab w:val="clear" w:pos="9638"/>
@@ -1045,7 +1045,7 @@
           </w:tcPr>
           <w:p>
             <w:pPr>
-              <w:pStyle w:val="Header"/>
+              <w:pStyle w:val="Yltunniste"/>
               <w:tabs>
                 <w:tab w:val="clear" w:pos="4819"/>
                 <w:tab w:val="clear" w:pos="9638"/>
@@ -1072,7 +1072,7 @@
           </w:tcPr>
           <w:p>
             <w:pPr>
-              <w:pStyle w:val="Header"/>
+              <w:pStyle w:val="Yltunniste"/>
               <w:tabs>
                 <w:tab w:val="clear" w:pos="4819"/>
                 <w:tab w:val="clear" w:pos="9638"/>
@@ -1097,7 +1097,7 @@
     </w:tbl>
     <w:p>
       <w:pPr>
-        <w:pStyle w:val="Header"/>
+        <w:pStyle w:val="Yltunniste"/>
         <w:tabs>
           <w:tab w:val="clear" w:pos="4819"/>
           <w:tab w:val="clear" w:pos="9638"/>
@@ -1120,7 +1120,7 @@
     </w:p>
     <w:p>
       <w:pPr>
-        <w:pStyle w:val="Header"/>
+        <w:pStyle w:val="Yltunniste"/>
         <w:spacing w:after="120" w:line="360" w:lineRule="auto"/>
         <w:rPr>
           <w:rFonts w:ascii="Verdana" w:hAnsi="Verdana" w:cs="Verdana"/>
@@ -1154,7 +1154,7 @@
     </w:p>
     <w:p>
       <w:pPr>
-        <w:pStyle w:val="TOC1"/>
+        <w:pStyle w:val="Sisluet1"/>
         <w:tabs>
           <w:tab w:val="left" w:pos="480"/>
           <w:tab w:val="right" w:leader="dot" w:pos="9628"/>
@@ -1265,7 +1265,7 @@
     </w:p>
     <w:p>
       <w:pPr>
-        <w:pStyle w:val="TOC2"/>
+        <w:pStyle w:val="Sisluet2"/>
         <w:tabs>
           <w:tab w:val="left" w:pos="960"/>
           <w:tab w:val="right" w:leader="dot" w:pos="9628"/>
@@ -1348,7 +1348,7 @@
     </w:p>
     <w:p>
       <w:pPr>
-        <w:pStyle w:val="TOC2"/>
+        <w:pStyle w:val="Sisluet2"/>
         <w:tabs>
           <w:tab w:val="left" w:pos="960"/>
           <w:tab w:val="right" w:leader="dot" w:pos="9628"/>
@@ -1431,7 +1431,7 @@
     </w:p>
     <w:p>
       <w:pPr>
-        <w:pStyle w:val="TOC2"/>
+        <w:pStyle w:val="Sisluet2"/>
         <w:tabs>
           <w:tab w:val="left" w:pos="960"/>
           <w:tab w:val="right" w:leader="dot" w:pos="9628"/>
@@ -1514,7 +1514,7 @@
     </w:p>
     <w:p>
       <w:pPr>
-        <w:pStyle w:val="TOC1"/>
+        <w:pStyle w:val="Sisluet1"/>
         <w:tabs>
           <w:tab w:val="left" w:pos="480"/>
           <w:tab w:val="right" w:leader="dot" w:pos="9628"/>
@@ -1601,7 +1601,7 @@
     </w:p>
     <w:p>
       <w:pPr>
-        <w:pStyle w:val="TOC2"/>
+        <w:pStyle w:val="Sisluet2"/>
         <w:tabs>
           <w:tab w:val="right" w:leader="dot" w:pos="9628"/>
         </w:tabs>
@@ -1665,7 +1665,7 @@
     </w:p>
     <w:p>
       <w:pPr>
-        <w:pStyle w:val="TOC2"/>
+        <w:pStyle w:val="Sisluet2"/>
         <w:tabs>
           <w:tab w:val="right" w:leader="dot" w:pos="9628"/>
         </w:tabs>
@@ -1729,7 +1729,7 @@
     </w:p>
     <w:p>
       <w:pPr>
-        <w:pStyle w:val="TOC2"/>
+        <w:pStyle w:val="Sisluet2"/>
         <w:tabs>
           <w:tab w:val="right" w:leader="dot" w:pos="9628"/>
         </w:tabs>
@@ -1793,7 +1793,7 @@
     </w:p>
     <w:p>
       <w:pPr>
-        <w:pStyle w:val="TOC2"/>
+        <w:pStyle w:val="Sisluet2"/>
         <w:tabs>
           <w:tab w:val="right" w:leader="dot" w:pos="9628"/>
         </w:tabs>
@@ -1857,7 +1857,7 @@
     </w:p>
     <w:p>
       <w:pPr>
-        <w:pStyle w:val="TOC2"/>
+        <w:pStyle w:val="Sisluet2"/>
         <w:tabs>
           <w:tab w:val="right" w:leader="dot" w:pos="9628"/>
         </w:tabs>
@@ -1921,7 +1921,7 @@
     </w:p>
     <w:p>
       <w:pPr>
-        <w:pStyle w:val="TOC1"/>
+        <w:pStyle w:val="Sisluet1"/>
         <w:tabs>
           <w:tab w:val="left" w:pos="480"/>
           <w:tab w:val="right" w:leader="dot" w:pos="9628"/>
@@ -2008,7 +2008,7 @@
     </w:p>
     <w:p>
       <w:pPr>
-        <w:pStyle w:val="TOC2"/>
+        <w:pStyle w:val="Sisluet2"/>
         <w:tabs>
           <w:tab w:val="right" w:leader="dot" w:pos="9628"/>
         </w:tabs>
@@ -2072,7 +2072,7 @@
     </w:p>
     <w:p>
       <w:pPr>
-        <w:pStyle w:val="TOC2"/>
+        <w:pStyle w:val="Sisluet2"/>
         <w:tabs>
           <w:tab w:val="right" w:leader="dot" w:pos="9628"/>
         </w:tabs>
@@ -2136,7 +2136,7 @@
     </w:p>
     <w:p>
       <w:pPr>
-        <w:pStyle w:val="TOC2"/>
+        <w:pStyle w:val="Sisluet2"/>
         <w:tabs>
           <w:tab w:val="right" w:leader="dot" w:pos="9628"/>
         </w:tabs>
@@ -2208,7 +2208,7 @@
     </w:p>
     <w:p>
       <w:pPr>
-        <w:pStyle w:val="TOC2"/>
+        <w:pStyle w:val="Sisluet2"/>
         <w:tabs>
           <w:tab w:val="right" w:leader="dot" w:pos="9628"/>
         </w:tabs>
@@ -2280,7 +2280,7 @@
     </w:p>
     <w:p>
       <w:pPr>
-        <w:pStyle w:val="TOC2"/>
+        <w:pStyle w:val="Sisluet2"/>
         <w:tabs>
           <w:tab w:val="right" w:leader="dot" w:pos="9628"/>
         </w:tabs>
@@ -2344,7 +2344,7 @@
     </w:p>
     <w:p>
       <w:pPr>
-        <w:pStyle w:val="TOC1"/>
+        <w:pStyle w:val="Sisluet1"/>
         <w:tabs>
           <w:tab w:val="left" w:pos="480"/>
           <w:tab w:val="right" w:leader="dot" w:pos="9628"/>
@@ -2431,7 +2431,7 @@
     </w:p>
     <w:p>
       <w:pPr>
-        <w:pStyle w:val="TOC2"/>
+        <w:pStyle w:val="Sisluet2"/>
         <w:tabs>
           <w:tab w:val="left" w:pos="960"/>
           <w:tab w:val="right" w:leader="dot" w:pos="9628"/>
@@ -2514,7 +2514,7 @@
     </w:p>
     <w:p>
       <w:pPr>
-        <w:pStyle w:val="TOC1"/>
+        <w:pStyle w:val="Sisluet1"/>
         <w:tabs>
           <w:tab w:val="left" w:pos="480"/>
           <w:tab w:val="right" w:leader="dot" w:pos="9628"/>
@@ -2601,7 +2601,7 @@
     </w:p>
     <w:p>
       <w:pPr>
-        <w:pStyle w:val="TOC1"/>
+        <w:pStyle w:val="Sisluet1"/>
         <w:tabs>
           <w:tab w:val="left" w:pos="480"/>
           <w:tab w:val="right" w:leader="dot" w:pos="9628"/>
@@ -2914,7 +2914,7 @@
     </w:p>
     <w:p>
       <w:pPr>
-        <w:pStyle w:val="Heading1"/>
+        <w:pStyle w:val="Otsikko1"/>
         <w:numPr>
           <w:ilvl w:val="0"/>
           <w:numId w:val="1"/>
@@ -2948,7 +2948,7 @@
     </w:p>
     <w:p>
       <w:pPr>
-        <w:pStyle w:val="Heading2"/>
+        <w:pStyle w:val="Otsikko2"/>
         <w:numPr>
           <w:ilvl w:val="1"/>
           <w:numId w:val="2"/>
@@ -2983,7 +2983,7 @@
     </w:p>
     <w:p>
       <w:pPr>
-        <w:pStyle w:val="Header"/>
+        <w:pStyle w:val="Yltunniste"/>
         <w:tabs>
           <w:tab w:val="clear" w:pos="4819"/>
           <w:tab w:val="clear" w:pos="9638"/>
@@ -3323,7 +3323,7 @@
     </w:p>
     <w:p>
       <w:pPr>
-        <w:pStyle w:val="Heading2"/>
+        <w:pStyle w:val="Otsikko2"/>
         <w:numPr>
           <w:ilvl w:val="1"/>
           <w:numId w:val="2"/>
@@ -3483,7 +3483,7 @@
           </w:tcPr>
           <w:p>
             <w:pPr>
-              <w:pStyle w:val="BodyTextIndent2"/>
+              <w:pStyle w:val="Sisennettyleipteksti2"/>
               <w:spacing w:line="240" w:lineRule="auto"/>
               <w:ind w:left="0"/>
               <w:rPr>
@@ -3507,7 +3507,7 @@
           </w:tcPr>
           <w:p>
             <w:pPr>
-              <w:pStyle w:val="BodyTextIndent2"/>
+              <w:pStyle w:val="Sisennettyleipteksti2"/>
               <w:spacing w:line="240" w:lineRule="auto"/>
               <w:ind w:left="0"/>
               <w:rPr>
@@ -3585,7 +3585,7 @@
           </w:p>
           <w:p>
             <w:pPr>
-              <w:pStyle w:val="BodyTextIndent2"/>
+              <w:pStyle w:val="Sisennettyleipteksti2"/>
               <w:spacing w:line="240" w:lineRule="auto"/>
               <w:ind w:left="0"/>
               <w:rPr>
@@ -3608,7 +3608,7 @@
           </w:tcPr>
           <w:p>
             <w:pPr>
-              <w:pStyle w:val="BodyTextIndent2"/>
+              <w:pStyle w:val="Sisennettyleipteksti2"/>
               <w:spacing w:line="240" w:lineRule="auto"/>
               <w:ind w:left="0"/>
               <w:rPr>
@@ -3649,7 +3649,7 @@
           </w:tcPr>
           <w:p>
             <w:pPr>
-              <w:pStyle w:val="BodyTextIndent2"/>
+              <w:pStyle w:val="Sisennettyleipteksti2"/>
               <w:spacing w:line="240" w:lineRule="auto"/>
               <w:ind w:left="0"/>
               <w:rPr>
@@ -3674,7 +3674,7 @@
           </w:tcPr>
           <w:p>
             <w:pPr>
-              <w:pStyle w:val="BodyTextIndent2"/>
+              <w:pStyle w:val="Sisennettyleipteksti2"/>
               <w:spacing w:line="240" w:lineRule="auto"/>
               <w:ind w:left="0"/>
               <w:rPr>
@@ -3724,7 +3724,7 @@
           </w:tcPr>
           <w:p>
             <w:pPr>
-              <w:pStyle w:val="BodyTextIndent2"/>
+              <w:pStyle w:val="Sisennettyleipteksti2"/>
               <w:spacing w:line="240" w:lineRule="auto"/>
               <w:ind w:left="0"/>
               <w:rPr>
@@ -3754,7 +3754,7 @@
           </w:tcPr>
           <w:p>
             <w:pPr>
-              <w:pStyle w:val="BodyTextIndent2"/>
+              <w:pStyle w:val="Sisennettyleipteksti2"/>
               <w:spacing w:line="240" w:lineRule="auto"/>
               <w:ind w:left="0"/>
               <w:rPr>
@@ -3827,7 +3827,7 @@
           </w:tcPr>
           <w:p>
             <w:pPr>
-              <w:pStyle w:val="BodyTextIndent2"/>
+              <w:pStyle w:val="Sisennettyleipteksti2"/>
               <w:spacing w:line="240" w:lineRule="auto"/>
               <w:ind w:left="0"/>
               <w:rPr>
@@ -3843,7 +3843,7 @@
           </w:tcPr>
           <w:p>
             <w:pPr>
-              <w:pStyle w:val="BodyTextIndent2"/>
+              <w:pStyle w:val="Sisennettyleipteksti2"/>
               <w:spacing w:line="240" w:lineRule="auto"/>
               <w:ind w:left="0"/>
               <w:rPr>
@@ -3857,7 +3857,7 @@
     </w:tbl>
     <w:p>
       <w:pPr>
-        <w:pStyle w:val="BodyTextIndent2"/>
+        <w:pStyle w:val="Sisennettyleipteksti2"/>
         <w:spacing w:line="240" w:lineRule="auto"/>
         <w:ind w:left="1080"/>
         <w:rPr>
@@ -3868,7 +3868,7 @@
     </w:p>
     <w:p>
       <w:pPr>
-        <w:pStyle w:val="BodyTextIndent2"/>
+        <w:pStyle w:val="Sisennettyleipteksti2"/>
         <w:spacing w:line="240" w:lineRule="auto"/>
         <w:ind w:left="1080"/>
         <w:rPr>
@@ -3893,7 +3893,7 @@
     </w:p>
     <w:p>
       <w:pPr>
-        <w:pStyle w:val="BodyTextIndent2"/>
+        <w:pStyle w:val="Sisennettyleipteksti2"/>
         <w:spacing w:line="240" w:lineRule="auto"/>
         <w:ind w:left="1979"/>
         <w:rPr>
@@ -3904,7 +3904,7 @@
     </w:p>
     <w:p>
       <w:pPr>
-        <w:pStyle w:val="BodyTextIndent2"/>
+        <w:pStyle w:val="Sisennettyleipteksti2"/>
         <w:spacing w:line="240" w:lineRule="auto"/>
         <w:ind w:left="1979"/>
         <w:rPr>
@@ -3915,7 +3915,7 @@
     </w:p>
     <w:p>
       <w:pPr>
-        <w:pStyle w:val="BodyTextIndent2"/>
+        <w:pStyle w:val="Sisennettyleipteksti2"/>
         <w:spacing w:line="240" w:lineRule="auto"/>
         <w:ind w:left="1979"/>
         <w:rPr>
@@ -3926,7 +3926,7 @@
     </w:p>
     <w:p>
       <w:pPr>
-        <w:pStyle w:val="BodyTextIndent2"/>
+        <w:pStyle w:val="Sisennettyleipteksti2"/>
         <w:spacing w:line="240" w:lineRule="auto"/>
         <w:ind w:left="1979"/>
         <w:rPr>
@@ -3937,7 +3937,7 @@
     </w:p>
     <w:p>
       <w:pPr>
-        <w:pStyle w:val="BodyTextIndent2"/>
+        <w:pStyle w:val="Sisennettyleipteksti2"/>
         <w:spacing w:line="240" w:lineRule="auto"/>
         <w:ind w:left="1979"/>
         <w:rPr>
@@ -3948,7 +3948,7 @@
     </w:p>
     <w:p>
       <w:pPr>
-        <w:pStyle w:val="BodyTextIndent2"/>
+        <w:pStyle w:val="Sisennettyleipteksti2"/>
         <w:spacing w:line="240" w:lineRule="auto"/>
         <w:ind w:left="1979"/>
         <w:rPr>
@@ -3959,7 +3959,7 @@
     </w:p>
     <w:p>
       <w:pPr>
-        <w:pStyle w:val="BodyTextIndent2"/>
+        <w:pStyle w:val="Sisennettyleipteksti2"/>
         <w:spacing w:line="240" w:lineRule="auto"/>
         <w:ind w:left="1979"/>
         <w:rPr>
@@ -3970,7 +3970,7 @@
     </w:p>
     <w:p>
       <w:pPr>
-        <w:pStyle w:val="BodyTextIndent2"/>
+        <w:pStyle w:val="Sisennettyleipteksti2"/>
         <w:spacing w:line="240" w:lineRule="auto"/>
         <w:ind w:left="1979"/>
         <w:rPr>
@@ -3981,7 +3981,7 @@
     </w:p>
     <w:p>
       <w:pPr>
-        <w:pStyle w:val="BodyTextIndent2"/>
+        <w:pStyle w:val="Sisennettyleipteksti2"/>
         <w:spacing w:line="240" w:lineRule="auto"/>
         <w:ind w:left="1979"/>
         <w:rPr>
@@ -3992,7 +3992,7 @@
     </w:p>
     <w:p>
       <w:pPr>
-        <w:pStyle w:val="BodyTextIndent2"/>
+        <w:pStyle w:val="Sisennettyleipteksti2"/>
         <w:spacing w:line="240" w:lineRule="auto"/>
         <w:ind w:left="1979"/>
         <w:rPr>
@@ -4003,7 +4003,7 @@
     </w:p>
     <w:p>
       <w:pPr>
-        <w:pStyle w:val="BodyTextIndent2"/>
+        <w:pStyle w:val="Sisennettyleipteksti2"/>
         <w:spacing w:line="240" w:lineRule="auto"/>
         <w:ind w:left="1979"/>
         <w:rPr>
@@ -4014,7 +4014,7 @@
     </w:p>
     <w:p>
       <w:pPr>
-        <w:pStyle w:val="BodyTextIndent2"/>
+        <w:pStyle w:val="Sisennettyleipteksti2"/>
         <w:spacing w:line="240" w:lineRule="auto"/>
         <w:ind w:left="1979"/>
         <w:rPr>
@@ -4025,7 +4025,7 @@
     </w:p>
     <w:p>
       <w:pPr>
-        <w:pStyle w:val="BodyTextIndent2"/>
+        <w:pStyle w:val="Sisennettyleipteksti2"/>
         <w:spacing w:line="240" w:lineRule="auto"/>
         <w:ind w:left="1979"/>
         <w:rPr>
@@ -4036,7 +4036,7 @@
     </w:p>
     <w:p>
       <w:pPr>
-        <w:pStyle w:val="BodyTextIndent2"/>
+        <w:pStyle w:val="Sisennettyleipteksti2"/>
         <w:spacing w:line="240" w:lineRule="auto"/>
         <w:ind w:left="1979"/>
         <w:rPr>
@@ -4047,7 +4047,7 @@
     </w:p>
     <w:p>
       <w:pPr>
-        <w:pStyle w:val="BodyTextIndent2"/>
+        <w:pStyle w:val="Sisennettyleipteksti2"/>
         <w:spacing w:line="240" w:lineRule="auto"/>
         <w:ind w:left="1979"/>
         <w:rPr>
@@ -4058,7 +4058,7 @@
     </w:p>
     <w:p>
       <w:pPr>
-        <w:pStyle w:val="BodyTextIndent2"/>
+        <w:pStyle w:val="Sisennettyleipteksti2"/>
         <w:spacing w:line="240" w:lineRule="auto"/>
         <w:ind w:left="1979"/>
         <w:rPr>
@@ -4069,7 +4069,7 @@
     </w:p>
     <w:p>
       <w:pPr>
-        <w:pStyle w:val="BodyTextIndent2"/>
+        <w:pStyle w:val="Sisennettyleipteksti2"/>
         <w:spacing w:line="240" w:lineRule="auto"/>
         <w:ind w:left="1979"/>
         <w:rPr>
@@ -4080,7 +4080,7 @@
     </w:p>
     <w:p>
       <w:pPr>
-        <w:pStyle w:val="BodyTextIndent2"/>
+        <w:pStyle w:val="Sisennettyleipteksti2"/>
         <w:spacing w:line="240" w:lineRule="auto"/>
         <w:ind w:left="1979"/>
         <w:rPr>
@@ -4091,7 +4091,7 @@
     </w:p>
     <w:p>
       <w:pPr>
-        <w:pStyle w:val="BodyTextIndent2"/>
+        <w:pStyle w:val="Sisennettyleipteksti2"/>
         <w:spacing w:line="240" w:lineRule="auto"/>
         <w:ind w:left="1979"/>
         <w:rPr>
@@ -4102,7 +4102,7 @@
     </w:p>
     <w:p>
       <w:pPr>
-        <w:pStyle w:val="BodyTextIndent2"/>
+        <w:pStyle w:val="Sisennettyleipteksti2"/>
         <w:spacing w:line="240" w:lineRule="auto"/>
         <w:ind w:left="1979"/>
         <w:rPr>
@@ -4113,7 +4113,7 @@
     </w:p>
     <w:p>
       <w:pPr>
-        <w:pStyle w:val="BodyTextIndent2"/>
+        <w:pStyle w:val="Sisennettyleipteksti2"/>
         <w:spacing w:line="240" w:lineRule="auto"/>
         <w:ind w:left="1979"/>
         <w:rPr>
@@ -4124,7 +4124,7 @@
     </w:p>
     <w:p>
       <w:pPr>
-        <w:pStyle w:val="BodyTextIndent2"/>
+        <w:pStyle w:val="Sisennettyleipteksti2"/>
         <w:spacing w:line="240" w:lineRule="auto"/>
         <w:ind w:left="1979"/>
         <w:rPr>
@@ -4135,7 +4135,7 @@
     </w:p>
     <w:p>
       <w:pPr>
-        <w:pStyle w:val="BodyTextIndent2"/>
+        <w:pStyle w:val="Sisennettyleipteksti2"/>
         <w:spacing w:line="240" w:lineRule="auto"/>
         <w:ind w:left="1979"/>
         <w:rPr>
@@ -4146,7 +4146,7 @@
     </w:p>
     <w:p>
       <w:pPr>
-        <w:pStyle w:val="BodyTextIndent2"/>
+        <w:pStyle w:val="Sisennettyleipteksti2"/>
         <w:spacing w:line="240" w:lineRule="auto"/>
         <w:ind w:left="1979"/>
         <w:rPr>
@@ -4157,7 +4157,7 @@
     </w:p>
     <w:p>
       <w:pPr>
-        <w:pStyle w:val="BodyTextIndent2"/>
+        <w:pStyle w:val="Sisennettyleipteksti2"/>
         <w:spacing w:line="240" w:lineRule="auto"/>
         <w:ind w:left="1979"/>
         <w:rPr>
@@ -4168,7 +4168,7 @@
     </w:p>
     <w:p>
       <w:pPr>
-        <w:pStyle w:val="BodyTextIndent2"/>
+        <w:pStyle w:val="Sisennettyleipteksti2"/>
         <w:spacing w:line="240" w:lineRule="auto"/>
         <w:ind w:left="1979"/>
         <w:rPr>
@@ -4179,7 +4179,7 @@
     </w:p>
     <w:p>
       <w:pPr>
-        <w:pStyle w:val="Heading2"/>
+        <w:pStyle w:val="Otsikko2"/>
         <w:numPr>
           <w:ilvl w:val="1"/>
           <w:numId w:val="2"/>
@@ -4214,7 +4214,7 @@
     </w:p>
     <w:p>
       <w:pPr>
-        <w:pStyle w:val="BodyTextIndent2"/>
+        <w:pStyle w:val="Sisennettyleipteksti2"/>
         <w:spacing w:line="240" w:lineRule="auto"/>
         <w:ind w:left="1080"/>
         <w:rPr>
@@ -4255,7 +4255,7 @@
           </w:tcPr>
           <w:p>
             <w:pPr>
-              <w:pStyle w:val="BodyTextIndent2"/>
+              <w:pStyle w:val="Sisennettyleipteksti2"/>
               <w:spacing w:line="240" w:lineRule="auto"/>
               <w:ind w:left="0"/>
               <w:rPr>
@@ -4279,7 +4279,7 @@
           </w:tcPr>
           <w:p>
             <w:pPr>
-              <w:pStyle w:val="BodyTextIndent2"/>
+              <w:pStyle w:val="Sisennettyleipteksti2"/>
               <w:spacing w:line="240" w:lineRule="auto"/>
               <w:ind w:left="0"/>
               <w:rPr>
@@ -4303,7 +4303,7 @@
           </w:tcPr>
           <w:p>
             <w:pPr>
-              <w:pStyle w:val="BodyTextIndent2"/>
+              <w:pStyle w:val="Sisennettyleipteksti2"/>
               <w:spacing w:line="240" w:lineRule="auto"/>
               <w:ind w:left="0"/>
               <w:rPr>
@@ -4492,7 +4492,7 @@
           </w:tcPr>
           <w:p>
             <w:pPr>
-              <w:pStyle w:val="BodyTextIndent2"/>
+              <w:pStyle w:val="Sisennettyleipteksti2"/>
               <w:spacing w:line="240" w:lineRule="auto"/>
               <w:ind w:left="0"/>
               <w:rPr>
@@ -4510,7 +4510,7 @@
           </w:p>
           <w:p>
             <w:pPr>
-              <w:pStyle w:val="BodyTextIndent2"/>
+              <w:pStyle w:val="Sisennettyleipteksti2"/>
               <w:spacing w:line="240" w:lineRule="auto"/>
               <w:ind w:left="0"/>
               <w:rPr>
@@ -4527,7 +4527,7 @@
           </w:tcPr>
           <w:p>
             <w:pPr>
-              <w:pStyle w:val="BodyTextIndent2"/>
+              <w:pStyle w:val="Sisennettyleipteksti2"/>
               <w:spacing w:line="240" w:lineRule="auto"/>
               <w:ind w:left="0"/>
               <w:rPr>
@@ -4609,7 +4609,7 @@
           </w:tcPr>
           <w:p>
             <w:pPr>
-              <w:pStyle w:val="BodyTextIndent2"/>
+              <w:pStyle w:val="Sisennettyleipteksti2"/>
               <w:spacing w:line="240" w:lineRule="auto"/>
               <w:ind w:left="0"/>
               <w:rPr>
@@ -4648,7 +4648,7 @@
           </w:p>
           <w:p>
             <w:pPr>
-              <w:pStyle w:val="BodyTextIndent2"/>
+              <w:pStyle w:val="Sisennettyleipteksti2"/>
               <w:spacing w:line="240" w:lineRule="auto"/>
               <w:ind w:left="0"/>
               <w:rPr>
@@ -4692,7 +4692,7 @@
     </w:tbl>
     <w:p>
       <w:pPr>
-        <w:pStyle w:val="BodyTextIndent2"/>
+        <w:pStyle w:val="Sisennettyleipteksti2"/>
         <w:spacing w:line="240" w:lineRule="auto"/>
         <w:ind w:left="1080"/>
         <w:rPr>
@@ -4703,7 +4703,7 @@
     </w:p>
     <w:p>
       <w:pPr>
-        <w:pStyle w:val="BodyTextIndent2"/>
+        <w:pStyle w:val="Sisennettyleipteksti2"/>
         <w:spacing w:line="240" w:lineRule="auto"/>
         <w:ind w:left="1080"/>
         <w:rPr>
@@ -4728,7 +4728,7 @@
     </w:p>
     <w:p>
       <w:pPr>
-        <w:pStyle w:val="BodyTextIndent2"/>
+        <w:pStyle w:val="Sisennettyleipteksti2"/>
         <w:spacing w:line="240" w:lineRule="auto"/>
         <w:ind w:left="1080"/>
         <w:rPr>
@@ -4739,7 +4739,7 @@
     </w:p>
     <w:p>
       <w:pPr>
-        <w:pStyle w:val="BodyTextIndent2"/>
+        <w:pStyle w:val="Sisennettyleipteksti2"/>
         <w:spacing w:line="240" w:lineRule="auto"/>
         <w:ind w:left="1080"/>
         <w:rPr>
@@ -4750,7 +4750,7 @@
     </w:p>
     <w:p>
       <w:pPr>
-        <w:pStyle w:val="BodyTextIndent2"/>
+        <w:pStyle w:val="Sisennettyleipteksti2"/>
         <w:spacing w:line="240" w:lineRule="auto"/>
         <w:ind w:left="1080"/>
         <w:rPr>
@@ -4761,7 +4761,7 @@
     </w:p>
     <w:p>
       <w:pPr>
-        <w:pStyle w:val="BodyTextIndent2"/>
+        <w:pStyle w:val="Sisennettyleipteksti2"/>
         <w:spacing w:line="240" w:lineRule="auto"/>
         <w:ind w:left="1080"/>
         <w:rPr>
@@ -4772,7 +4772,7 @@
     </w:p>
     <w:p>
       <w:pPr>
-        <w:pStyle w:val="BodyTextIndent2"/>
+        <w:pStyle w:val="Sisennettyleipteksti2"/>
         <w:spacing w:line="240" w:lineRule="auto"/>
         <w:ind w:left="1080"/>
         <w:rPr>
@@ -4783,7 +4783,7 @@
     </w:p>
     <w:p>
       <w:pPr>
-        <w:pStyle w:val="BodyTextIndent2"/>
+        <w:pStyle w:val="Sisennettyleipteksti2"/>
         <w:spacing w:line="240" w:lineRule="auto"/>
         <w:ind w:left="1080"/>
         <w:rPr>
@@ -4794,7 +4794,7 @@
     </w:p>
     <w:p>
       <w:pPr>
-        <w:pStyle w:val="BodyTextIndent2"/>
+        <w:pStyle w:val="Sisennettyleipteksti2"/>
         <w:spacing w:line="240" w:lineRule="auto"/>
         <w:ind w:left="1080"/>
         <w:rPr>
@@ -4805,7 +4805,7 @@
     </w:p>
     <w:p>
       <w:pPr>
-        <w:pStyle w:val="BodyTextIndent2"/>
+        <w:pStyle w:val="Sisennettyleipteksti2"/>
         <w:spacing w:line="240" w:lineRule="auto"/>
         <w:ind w:left="1080"/>
         <w:rPr>
@@ -4816,7 +4816,7 @@
     </w:p>
     <w:p>
       <w:pPr>
-        <w:pStyle w:val="BodyTextIndent2"/>
+        <w:pStyle w:val="Sisennettyleipteksti2"/>
         <w:spacing w:line="240" w:lineRule="auto"/>
         <w:ind w:left="1080"/>
         <w:rPr>
@@ -4827,7 +4827,7 @@
     </w:p>
     <w:p>
       <w:pPr>
-        <w:pStyle w:val="BodyTextIndent2"/>
+        <w:pStyle w:val="Sisennettyleipteksti2"/>
         <w:spacing w:line="240" w:lineRule="auto"/>
         <w:ind w:left="1080"/>
         <w:rPr>
@@ -4838,7 +4838,7 @@
     </w:p>
     <w:p>
       <w:pPr>
-        <w:pStyle w:val="BodyTextIndent2"/>
+        <w:pStyle w:val="Sisennettyleipteksti2"/>
         <w:spacing w:line="240" w:lineRule="auto"/>
         <w:ind w:left="1080"/>
         <w:rPr>
@@ -4849,7 +4849,7 @@
     </w:p>
     <w:p>
       <w:pPr>
-        <w:pStyle w:val="BodyTextIndent2"/>
+        <w:pStyle w:val="Sisennettyleipteksti2"/>
         <w:spacing w:line="240" w:lineRule="auto"/>
         <w:ind w:left="1080"/>
         <w:rPr>
@@ -4860,7 +4860,7 @@
     </w:p>
     <w:p>
       <w:pPr>
-        <w:pStyle w:val="BodyTextIndent2"/>
+        <w:pStyle w:val="Sisennettyleipteksti2"/>
         <w:spacing w:line="240" w:lineRule="auto"/>
         <w:ind w:left="1080"/>
         <w:rPr>
@@ -4871,7 +4871,7 @@
     </w:p>
     <w:p>
       <w:pPr>
-        <w:pStyle w:val="BodyTextIndent2"/>
+        <w:pStyle w:val="Sisennettyleipteksti2"/>
         <w:spacing w:line="240" w:lineRule="auto"/>
         <w:ind w:left="1080"/>
         <w:rPr>
@@ -4882,7 +4882,7 @@
     </w:p>
     <w:p>
       <w:pPr>
-        <w:pStyle w:val="BodyTextIndent2"/>
+        <w:pStyle w:val="Sisennettyleipteksti2"/>
         <w:spacing w:line="240" w:lineRule="auto"/>
         <w:ind w:left="1080"/>
         <w:rPr>
@@ -4893,7 +4893,7 @@
     </w:p>
     <w:p>
       <w:pPr>
-        <w:pStyle w:val="BodyTextIndent2"/>
+        <w:pStyle w:val="Sisennettyleipteksti2"/>
         <w:spacing w:line="240" w:lineRule="auto"/>
         <w:ind w:left="1080"/>
         <w:rPr>
@@ -4904,7 +4904,7 @@
     </w:p>
     <w:p>
       <w:pPr>
-        <w:pStyle w:val="BodyTextIndent2"/>
+        <w:pStyle w:val="Sisennettyleipteksti2"/>
         <w:spacing w:line="240" w:lineRule="auto"/>
         <w:ind w:left="1080"/>
         <w:rPr>
@@ -4915,7 +4915,7 @@
     </w:p>
     <w:p>
       <w:pPr>
-        <w:pStyle w:val="BodyTextIndent2"/>
+        <w:pStyle w:val="Sisennettyleipteksti2"/>
         <w:spacing w:line="240" w:lineRule="auto"/>
         <w:ind w:left="1080"/>
         <w:rPr>
@@ -4926,7 +4926,7 @@
     </w:p>
     <w:p>
       <w:pPr>
-        <w:pStyle w:val="BodyTextIndent2"/>
+        <w:pStyle w:val="Sisennettyleipteksti2"/>
         <w:spacing w:line="240" w:lineRule="auto"/>
         <w:ind w:left="1080"/>
         <w:rPr>
@@ -4951,7 +4951,7 @@
     </w:p>
     <w:p>
       <w:pPr>
-        <w:pStyle w:val="BodyTextIndent2"/>
+        <w:pStyle w:val="Sisennettyleipteksti2"/>
         <w:spacing w:line="240" w:lineRule="auto"/>
         <w:ind w:left="1080"/>
         <w:rPr>
@@ -4962,7 +4962,7 @@
     </w:p>
     <w:p>
       <w:pPr>
-        <w:pStyle w:val="BodyTextIndent2"/>
+        <w:pStyle w:val="Sisennettyleipteksti2"/>
         <w:spacing w:line="240" w:lineRule="auto"/>
         <w:ind w:left="1080"/>
         <w:rPr>
@@ -4973,7 +4973,7 @@
     </w:p>
     <w:p>
       <w:pPr>
-        <w:pStyle w:val="Heading1"/>
+        <w:pStyle w:val="Otsikko1"/>
         <w:numPr>
           <w:ilvl w:val="0"/>
           <w:numId w:val="1"/>
@@ -5006,7 +5006,7 @@
     </w:p>
     <w:p>
       <w:pPr>
-        <w:pStyle w:val="Heading2"/>
+        <w:pStyle w:val="Otsikko2"/>
         <w:spacing w:line="360" w:lineRule="auto"/>
         <w:ind w:firstLine="357"/>
         <w:rPr>
@@ -5288,7 +5288,7 @@
     </w:p>
     <w:p>
       <w:pPr>
-        <w:pStyle w:val="Heading2"/>
+        <w:pStyle w:val="Otsikko2"/>
         <w:spacing w:line="360" w:lineRule="auto"/>
         <w:ind w:firstLine="357"/>
         <w:rPr>
@@ -5709,7 +5709,7 @@
     </w:p>
     <w:p>
       <w:pPr>
-        <w:pStyle w:val="Heading2"/>
+        <w:pStyle w:val="Otsikko2"/>
         <w:spacing w:line="360" w:lineRule="auto"/>
         <w:ind w:firstLine="357"/>
         <w:rPr>
@@ -5945,7 +5945,7 @@
           </w:tcPr>
           <w:p>
             <w:pPr>
-              <w:pStyle w:val="BodyTextIndent2"/>
+              <w:pStyle w:val="Sisennettyleipteksti2"/>
               <w:ind w:left="0"/>
               <w:rPr>
                 <w:sz w:val="20"/>
@@ -5968,7 +5968,7 @@
           </w:tcPr>
           <w:p>
             <w:pPr>
-              <w:pStyle w:val="BodyTextIndent2"/>
+              <w:pStyle w:val="Sisennettyleipteksti2"/>
               <w:ind w:left="0"/>
               <w:rPr>
                 <w:sz w:val="20"/>
@@ -5991,7 +5991,7 @@
           </w:tcPr>
           <w:p>
             <w:pPr>
-              <w:pStyle w:val="BodyTextIndent2"/>
+              <w:pStyle w:val="Sisennettyleipteksti2"/>
               <w:ind w:left="0"/>
               <w:rPr>
                 <w:sz w:val="20"/>
@@ -6014,7 +6014,7 @@
           </w:tcPr>
           <w:p>
             <w:pPr>
-              <w:pStyle w:val="BodyTextIndent2"/>
+              <w:pStyle w:val="Sisennettyleipteksti2"/>
               <w:ind w:left="0"/>
               <w:rPr>
                 <w:sz w:val="20"/>
@@ -8503,7 +8503,7 @@
     </w:p>
     <w:p>
       <w:pPr>
-        <w:pStyle w:val="Heading2"/>
+        <w:pStyle w:val="Otsikko2"/>
         <w:spacing w:line="360" w:lineRule="auto"/>
         <w:ind w:firstLine="357"/>
         <w:rPr>
@@ -8726,7 +8726,7 @@
           </w:tcPr>
           <w:p>
             <w:pPr>
-              <w:pStyle w:val="BodyTextIndent2"/>
+              <w:pStyle w:val="Sisennettyleipteksti2"/>
               <w:ind w:left="0"/>
               <w:rPr>
                 <w:sz w:val="20"/>
@@ -8749,7 +8749,7 @@
           </w:tcPr>
           <w:p>
             <w:pPr>
-              <w:pStyle w:val="BodyTextIndent2"/>
+              <w:pStyle w:val="Sisennettyleipteksti2"/>
               <w:ind w:left="0"/>
               <w:rPr>
                 <w:sz w:val="20"/>
@@ -8772,7 +8772,7 @@
           </w:tcPr>
           <w:p>
             <w:pPr>
-              <w:pStyle w:val="BodyTextIndent2"/>
+              <w:pStyle w:val="Sisennettyleipteksti2"/>
               <w:ind w:left="0"/>
               <w:rPr>
                 <w:sz w:val="20"/>
@@ -8795,7 +8795,7 @@
           </w:tcPr>
           <w:p>
             <w:pPr>
-              <w:pStyle w:val="BodyTextIndent2"/>
+              <w:pStyle w:val="Sisennettyleipteksti2"/>
               <w:ind w:left="0"/>
               <w:rPr>
                 <w:sz w:val="20"/>
@@ -9257,7 +9257,7 @@
     </w:p>
     <w:p>
       <w:pPr>
-        <w:pStyle w:val="Heading2"/>
+        <w:pStyle w:val="Otsikko2"/>
         <w:spacing w:line="360" w:lineRule="auto"/>
         <w:ind w:firstLine="357"/>
         <w:rPr>
@@ -9660,7 +9660,7 @@
     </w:p>
     <w:p>
       <w:pPr>
-        <w:pStyle w:val="Heading1"/>
+        <w:pStyle w:val="Otsikko1"/>
         <w:numPr>
           <w:ilvl w:val="0"/>
           <w:numId w:val="1"/>
@@ -9694,7 +9694,7 @@
     </w:p>
     <w:p>
       <w:pPr>
-        <w:pStyle w:val="Heading2"/>
+        <w:pStyle w:val="Otsikko2"/>
         <w:spacing w:line="360" w:lineRule="auto"/>
         <w:ind w:firstLine="357"/>
         <w:rPr>
@@ -9805,7 +9805,7 @@
     </w:p>
     <w:p>
       <w:pPr>
-        <w:pStyle w:val="Heading2"/>
+        <w:pStyle w:val="Otsikko2"/>
         <w:spacing w:line="360" w:lineRule="auto"/>
         <w:ind w:firstLine="357"/>
         <w:rPr>
@@ -10078,7 +10078,7 @@
     </w:p>
     <w:tbl>
       <w:tblPr>
-        <w:tblStyle w:val="TableGrid"/>
+        <w:tblStyle w:val="TaulukkoRuudukko"/>
         <w:tblW w:w="9855" w:type="dxa"/>
         <w:tblInd w:w="137" w:type="dxa"/>
         <w:tblLook w:val="04A0" w:firstRow="1" w:lastRow="0" w:firstColumn="1" w:lastColumn="0" w:noHBand="0" w:noVBand="1"/>
@@ -10780,7 +10780,7 @@
     </w:p>
     <w:p>
       <w:pPr>
-        <w:pStyle w:val="Header"/>
+        <w:pStyle w:val="Yltunniste"/>
         <w:tabs>
           <w:tab w:val="clear" w:pos="4819"/>
           <w:tab w:val="clear" w:pos="9638"/>
@@ -10792,7 +10792,7 @@
     </w:p>
     <w:p>
       <w:pPr>
-        <w:pStyle w:val="Header"/>
+        <w:pStyle w:val="Yltunniste"/>
         <w:tabs>
           <w:tab w:val="clear" w:pos="4819"/>
           <w:tab w:val="clear" w:pos="9638"/>
@@ -10804,7 +10804,7 @@
     </w:p>
     <w:p>
       <w:pPr>
-        <w:pStyle w:val="Header"/>
+        <w:pStyle w:val="Yltunniste"/>
         <w:tabs>
           <w:tab w:val="clear" w:pos="4819"/>
           <w:tab w:val="clear" w:pos="9638"/>
@@ -10816,7 +10816,7 @@
     </w:p>
     <w:p>
       <w:pPr>
-        <w:pStyle w:val="Header"/>
+        <w:pStyle w:val="Yltunniste"/>
         <w:tabs>
           <w:tab w:val="clear" w:pos="4819"/>
           <w:tab w:val="clear" w:pos="9638"/>
@@ -10828,7 +10828,7 @@
     </w:p>
     <w:p>
       <w:pPr>
-        <w:pStyle w:val="Header"/>
+        <w:pStyle w:val="Yltunniste"/>
         <w:tabs>
           <w:tab w:val="clear" w:pos="4819"/>
           <w:tab w:val="clear" w:pos="9638"/>
@@ -10840,7 +10840,7 @@
     </w:p>
     <w:p>
       <w:pPr>
-        <w:pStyle w:val="Header"/>
+        <w:pStyle w:val="Yltunniste"/>
         <w:tabs>
           <w:tab w:val="clear" w:pos="4819"/>
           <w:tab w:val="clear" w:pos="9638"/>
@@ -10852,7 +10852,7 @@
     </w:p>
     <w:p>
       <w:pPr>
-        <w:pStyle w:val="Header"/>
+        <w:pStyle w:val="Yltunniste"/>
         <w:tabs>
           <w:tab w:val="clear" w:pos="4819"/>
           <w:tab w:val="clear" w:pos="9638"/>
@@ -10864,7 +10864,7 @@
     </w:p>
     <w:p>
       <w:pPr>
-        <w:pStyle w:val="Header"/>
+        <w:pStyle w:val="Yltunniste"/>
         <w:tabs>
           <w:tab w:val="clear" w:pos="4819"/>
           <w:tab w:val="clear" w:pos="9638"/>
@@ -10876,7 +10876,7 @@
     </w:p>
     <w:p>
       <w:pPr>
-        <w:pStyle w:val="Header"/>
+        <w:pStyle w:val="Yltunniste"/>
         <w:tabs>
           <w:tab w:val="clear" w:pos="4819"/>
           <w:tab w:val="clear" w:pos="9638"/>
@@ -10888,7 +10888,7 @@
     </w:p>
     <w:p>
       <w:pPr>
-        <w:pStyle w:val="Header"/>
+        <w:pStyle w:val="Yltunniste"/>
         <w:tabs>
           <w:tab w:val="clear" w:pos="4819"/>
           <w:tab w:val="clear" w:pos="9638"/>
@@ -10900,7 +10900,7 @@
     </w:p>
     <w:p>
       <w:pPr>
-        <w:pStyle w:val="Header"/>
+        <w:pStyle w:val="Yltunniste"/>
         <w:tabs>
           <w:tab w:val="clear" w:pos="4819"/>
           <w:tab w:val="clear" w:pos="9638"/>
@@ -10912,7 +10912,7 @@
     </w:p>
     <w:p>
       <w:pPr>
-        <w:pStyle w:val="Header"/>
+        <w:pStyle w:val="Yltunniste"/>
         <w:tabs>
           <w:tab w:val="clear" w:pos="4819"/>
           <w:tab w:val="clear" w:pos="9638"/>
@@ -10924,7 +10924,7 @@
     </w:p>
     <w:p>
       <w:pPr>
-        <w:pStyle w:val="Heading2"/>
+        <w:pStyle w:val="Otsikko2"/>
         <w:spacing w:line="360" w:lineRule="auto"/>
         <w:ind w:firstLine="357"/>
         <w:rPr>
@@ -11358,7 +11358,7 @@
     </w:p>
     <w:tbl>
       <w:tblPr>
-        <w:tblStyle w:val="TableGrid"/>
+        <w:tblStyle w:val="TaulukkoRuudukko"/>
         <w:tblW w:w="9923" w:type="dxa"/>
         <w:tblInd w:w="-5" w:type="dxa"/>
         <w:tblLook w:val="04A0" w:firstRow="1" w:lastRow="0" w:firstColumn="1" w:lastColumn="0" w:noHBand="0" w:noVBand="1"/>
@@ -12138,7 +12138,7 @@
     </w:p>
     <w:p>
       <w:pPr>
-        <w:pStyle w:val="Heading2"/>
+        <w:pStyle w:val="Otsikko2"/>
         <w:spacing w:line="360" w:lineRule="auto"/>
         <w:ind w:firstLine="357"/>
         <w:rPr>
@@ -12614,7 +12614,7 @@
     </w:p>
     <w:tbl>
       <w:tblPr>
-        <w:tblStyle w:val="TableGrid"/>
+        <w:tblStyle w:val="TaulukkoRuudukko"/>
         <w:tblW w:w="9923" w:type="dxa"/>
         <w:tblInd w:w="-5" w:type="dxa"/>
         <w:tblLook w:val="04A0" w:firstRow="1" w:lastRow="0" w:firstColumn="1" w:lastColumn="0" w:noHBand="0" w:noVBand="1"/>
@@ -13014,21 +13014,7 @@
                 <w:rFonts w:ascii="Verdana" w:hAnsi="Verdana" w:cs="Verdana"/>
                 <w:sz w:val="20"/>
               </w:rPr>
-              <w:t>recv</w:t>
-            </w:r>
-            <w:r>
-              <w:rPr>
-                <w:rFonts w:ascii="Verdana" w:hAnsi="Verdana" w:cs="Verdana"/>
-                <w:sz w:val="20"/>
-              </w:rPr>
-              <w:t>Nosta</w:t>
-            </w:r>
-            <w:r>
-              <w:rPr>
-                <w:rFonts w:ascii="Verdana" w:hAnsi="Verdana" w:cs="Verdana"/>
-                <w:sz w:val="20"/>
-              </w:rPr>
-              <w:t>Command</w:t>
+              <w:t>recvNostaCommand</w:t>
             </w:r>
             <w:proofErr w:type="spellEnd"/>
             <w:r>
@@ -13099,14 +13085,7 @@
                 <w:rFonts w:ascii="Verdana" w:hAnsi="Verdana" w:cs="Verdana"/>
                 <w:sz w:val="20"/>
               </w:rPr>
-              <w:t>,</w:t>
-            </w:r>
-            <w:r>
-              <w:rPr>
-                <w:rFonts w:ascii="Verdana" w:hAnsi="Verdana" w:cs="Verdana"/>
-                <w:sz w:val="20"/>
-              </w:rPr>
-              <w:t xml:space="preserve"> </w:t>
+              <w:t xml:space="preserve">, </w:t>
             </w:r>
             <w:proofErr w:type="spellStart"/>
             <w:r>
@@ -13195,21 +13174,7 @@
                 <w:rFonts w:ascii="Verdana" w:hAnsi="Verdana" w:cs="Verdana"/>
                 <w:sz w:val="20"/>
               </w:rPr>
-              <w:t>recv</w:t>
-            </w:r>
-            <w:r>
-              <w:rPr>
-                <w:rFonts w:ascii="Verdana" w:hAnsi="Verdana" w:cs="Verdana"/>
-                <w:sz w:val="20"/>
-              </w:rPr>
-              <w:t>Talleta</w:t>
-            </w:r>
-            <w:r>
-              <w:rPr>
-                <w:rFonts w:ascii="Verdana" w:hAnsi="Verdana" w:cs="Verdana"/>
-                <w:sz w:val="20"/>
-              </w:rPr>
-              <w:t>Command</w:t>
+              <w:t>recvTalletaCommand</w:t>
             </w:r>
             <w:proofErr w:type="spellEnd"/>
             <w:r>
@@ -13369,21 +13334,7 @@
                 <w:rFonts w:ascii="Verdana" w:hAnsi="Verdana" w:cs="Verdana"/>
                 <w:sz w:val="20"/>
               </w:rPr>
-              <w:t>recv</w:t>
-            </w:r>
-            <w:r>
-              <w:rPr>
-                <w:rFonts w:ascii="Verdana" w:hAnsi="Verdana" w:cs="Verdana"/>
-                <w:sz w:val="20"/>
-              </w:rPr>
-              <w:t>GetTiliTapahtumat</w:t>
-            </w:r>
-            <w:r>
-              <w:rPr>
-                <w:rFonts w:ascii="Verdana" w:hAnsi="Verdana" w:cs="Verdana"/>
-                <w:sz w:val="20"/>
-              </w:rPr>
-              <w:t>Command</w:t>
+              <w:t>recvGetTiliTapahtumatCommand</w:t>
             </w:r>
             <w:proofErr w:type="spellEnd"/>
             <w:r>
@@ -13635,7 +13586,7 @@
     <w:p/>
     <w:p>
       <w:pPr>
-        <w:pStyle w:val="Heading2"/>
+        <w:pStyle w:val="Otsikko2"/>
         <w:spacing w:line="360" w:lineRule="auto"/>
         <w:ind w:firstLine="357"/>
         <w:rPr>
@@ -13689,7 +13640,7 @@
     </w:p>
     <w:p>
       <w:pPr>
-        <w:pStyle w:val="FootnoteText"/>
+        <w:pStyle w:val="Alaviitteenteksti"/>
         <w:spacing w:line="360" w:lineRule="auto"/>
         <w:ind w:left="357"/>
         <w:rPr>
@@ -13778,10 +13729,10 @@
           <w:noProof/>
         </w:rPr>
         <w:drawing>
-          <wp:inline distT="0" distB="0" distL="0" distR="0" wp14:anchorId="351F4CF1" wp14:editId="66D91E5B">
-            <wp:extent cx="3972560" cy="6572885"/>
-            <wp:effectExtent l="0" t="0" r="8890" b="0"/>
-            <wp:docPr id="11" name="Picture 11" descr="Timeline&#10;&#10;Description automatically generated with medium confidence"/>
+          <wp:inline distT="0" distB="0" distL="0" distR="0" wp14:anchorId="2222C6DD" wp14:editId="43161B8E">
+            <wp:extent cx="6232550" cy="4526649"/>
+            <wp:effectExtent l="0" t="0" r="0" b="7620"/>
+            <wp:docPr id="3" name="Kuva 3"/>
             <wp:cNvGraphicFramePr>
               <a:graphicFrameLocks xmlns:a="http://schemas.openxmlformats.org/drawingml/2006/main" noChangeAspect="1"/>
             </wp:cNvGraphicFramePr>
@@ -13789,7 +13740,7 @@
               <a:graphicData uri="http://schemas.openxmlformats.org/drawingml/2006/picture">
                 <pic:pic xmlns:pic="http://schemas.openxmlformats.org/drawingml/2006/picture">
                   <pic:nvPicPr>
-                    <pic:cNvPr id="11" name="Picture 11" descr="Timeline&#10;&#10;Description automatically generated with medium confidence"/>
+                    <pic:cNvPr id="0" name="Picture 1"/>
                     <pic:cNvPicPr>
                       <a:picLocks noChangeAspect="1" noChangeArrowheads="1"/>
                     </pic:cNvPicPr>
@@ -13810,7 +13761,7 @@
                   <pic:spPr bwMode="auto">
                     <a:xfrm>
                       <a:off x="0" y="0"/>
-                      <a:ext cx="3972560" cy="6572885"/>
+                      <a:ext cx="6236353" cy="4529411"/>
                     </a:xfrm>
                     <a:prstGeom prst="rect">
                       <a:avLst/>
@@ -13830,7 +13781,7 @@
     <w:p>
       <w:pPr>
         <w:spacing w:line="360" w:lineRule="auto"/>
-        <w:ind w:firstLine="357"/>
+        <w:ind w:left="357"/>
         <w:rPr>
           <w:rFonts w:ascii="Verdana" w:hAnsi="Verdana"/>
           <w:sz w:val="20"/>
@@ -13864,15 +13815,68 @@
         </w:rPr>
         <w:t>BankSimul.exe –komponentin luokkakaavio</w:t>
       </w:r>
-    </w:p>
-    <w:p>
-      <w:pPr>
-        <w:spacing w:line="360" w:lineRule="auto"/>
+      <w:r>
+        <w:rPr>
+          <w:rFonts w:ascii="Verdana" w:hAnsi="Verdana"/>
+          <w:sz w:val="20"/>
+        </w:rPr>
+        <w:t xml:space="preserve">. Tarkempi kuva saatavilla alla olevassa   </w:t>
+      </w:r>
+      <w:proofErr w:type="spellStart"/>
+      <w:r>
+        <w:rPr>
+          <w:rFonts w:ascii="Verdana" w:hAnsi="Verdana"/>
+          <w:sz w:val="20"/>
+        </w:rPr>
+        <w:t>linkässä</w:t>
+      </w:r>
+      <w:proofErr w:type="spellEnd"/>
+      <w:r>
+        <w:rPr>
+          <w:rFonts w:ascii="Verdana" w:hAnsi="Verdana"/>
+          <w:sz w:val="20"/>
+        </w:rPr>
+        <w:t>.</w:t>
+      </w:r>
+    </w:p>
+    <w:p>
+      <w:pPr>
+        <w:spacing w:line="360" w:lineRule="auto"/>
+        <w:ind w:left="357"/>
         <w:rPr>
           <w:rFonts w:ascii="Verdana" w:hAnsi="Verdana"/>
           <w:b/>
-        </w:rPr>
-      </w:pPr>
+          <w:lang w:val="en-US"/>
+        </w:rPr>
+      </w:pPr>
+      <w:r>
+        <w:rPr>
+          <w:rFonts w:ascii="Verdana" w:hAnsi="Verdana"/>
+          <w:sz w:val="20"/>
+          <w:lang w:val="en-US"/>
+        </w:rPr>
+        <w:t xml:space="preserve">Link: </w:t>
+      </w:r>
+      <w:hyperlink r:id="rId15" w:history="1">
+        <w:r>
+          <w:rPr>
+            <w:rStyle w:val="Hyperlinkki"/>
+            <w:rFonts w:ascii="Verdana" w:hAnsi="Verdana"/>
+            <w:sz w:val="20"/>
+            <w:lang w:val="en-US"/>
+          </w:rPr>
+          <w:t>https://lucid.ap</w:t>
+        </w:r>
+        <w:r>
+          <w:rPr>
+            <w:rStyle w:val="Hyperlinkki"/>
+            <w:rFonts w:ascii="Verdana" w:hAnsi="Verdana"/>
+            <w:sz w:val="20"/>
+            <w:lang w:val="en-US"/>
+          </w:rPr>
+          <w:t>p/publicSegments/view/be0ae9a3-fcbc-4a8c-ae3d-f921ec915fa6/image.png</w:t>
+        </w:r>
+      </w:hyperlink>
     </w:p>
     <w:p>
       <w:pPr>
@@ -13937,18 +13941,58 @@
           <w:b/>
         </w:rPr>
       </w:pPr>
-      <w:r>
+    </w:p>
+    <w:p>
+      <w:pPr>
+        <w:spacing w:line="360" w:lineRule="auto"/>
+        <w:ind w:firstLine="357"/>
         <w:rPr>
           <w:rFonts w:ascii="Verdana" w:hAnsi="Verdana"/>
           <w:b/>
         </w:rPr>
-        <w:t>Kutsuttava r</w:t>
-      </w:r>
-      <w:r>
+      </w:pPr>
+    </w:p>
+    <w:p>
+      <w:pPr>
+        <w:spacing w:line="360" w:lineRule="auto"/>
+        <w:ind w:firstLine="357"/>
         <w:rPr>
           <w:rFonts w:ascii="Verdana" w:hAnsi="Verdana"/>
           <w:b/>
         </w:rPr>
+      </w:pPr>
+    </w:p>
+    <w:p>
+      <w:pPr>
+        <w:spacing w:line="360" w:lineRule="auto"/>
+        <w:ind w:firstLine="357"/>
+        <w:rPr>
+          <w:rFonts w:ascii="Verdana" w:hAnsi="Verdana"/>
+          <w:b/>
+        </w:rPr>
+      </w:pPr>
+    </w:p>
+    <w:p>
+      <w:pPr>
+        <w:spacing w:line="360" w:lineRule="auto"/>
+        <w:ind w:firstLine="357"/>
+        <w:rPr>
+          <w:rFonts w:ascii="Verdana" w:hAnsi="Verdana"/>
+          <w:b/>
+        </w:rPr>
+      </w:pPr>
+      <w:r>
+        <w:rPr>
+          <w:rFonts w:ascii="Verdana" w:hAnsi="Verdana"/>
+          <w:b/>
+        </w:rPr>
+        <w:t>Kutsuttava r</w:t>
+      </w:r>
+      <w:r>
+        <w:rPr>
+          <w:rFonts w:ascii="Verdana" w:hAnsi="Verdana"/>
+          <w:b/>
+        </w:rPr>
         <w:t>ajapinta</w:t>
       </w:r>
     </w:p>
@@ -14008,7 +14052,7 @@
     </w:p>
     <w:p>
       <w:pPr>
-        <w:pStyle w:val="ListParagraph"/>
+        <w:pStyle w:val="Luettelokappale"/>
         <w:numPr>
           <w:ilvl w:val="1"/>
           <w:numId w:val="1"/>
@@ -14158,7 +14202,7 @@
     </w:p>
     <w:p>
       <w:pPr>
-        <w:pStyle w:val="Heading1"/>
+        <w:pStyle w:val="Otsikko1"/>
         <w:numPr>
           <w:ilvl w:val="0"/>
           <w:numId w:val="1"/>
@@ -14185,7 +14229,7 @@
     </w:p>
     <w:p>
       <w:pPr>
-        <w:pStyle w:val="ListParagraph"/>
+        <w:pStyle w:val="Luettelokappale"/>
         <w:keepNext/>
         <w:numPr>
           <w:ilvl w:val="0"/>
@@ -14204,7 +14248,7 @@
     </w:p>
     <w:p>
       <w:pPr>
-        <w:pStyle w:val="ListParagraph"/>
+        <w:pStyle w:val="Luettelokappale"/>
         <w:keepNext/>
         <w:numPr>
           <w:ilvl w:val="0"/>
@@ -14223,7 +14267,7 @@
     </w:p>
     <w:p>
       <w:pPr>
-        <w:pStyle w:val="ListParagraph"/>
+        <w:pStyle w:val="Luettelokappale"/>
         <w:keepNext/>
         <w:numPr>
           <w:ilvl w:val="0"/>
@@ -14242,7 +14286,7 @@
     </w:p>
     <w:p>
       <w:pPr>
-        <w:pStyle w:val="Heading2"/>
+        <w:pStyle w:val="Otsikko2"/>
         <w:numPr>
           <w:ilvl w:val="1"/>
           <w:numId w:val="2"/>
@@ -14323,7 +14367,7 @@
     </w:p>
     <w:p>
       <w:pPr>
-        <w:pStyle w:val="Heading1"/>
+        <w:pStyle w:val="Otsikko1"/>
         <w:numPr>
           <w:ilvl w:val="0"/>
           <w:numId w:val="1"/>
@@ -14377,7 +14421,7 @@
     </w:p>
     <w:p>
       <w:pPr>
-        <w:pStyle w:val="Heading1"/>
+        <w:pStyle w:val="Otsikko1"/>
         <w:numPr>
           <w:ilvl w:val="0"/>
           <w:numId w:val="1"/>
@@ -14488,7 +14532,7 @@
                     </pic:cNvPicPr>
                   </pic:nvPicPr>
                   <pic:blipFill>
-                    <a:blip r:embed="rId15">
+                    <a:blip r:embed="rId16">
                       <a:extLst>
                         <a:ext uri="{28A0092B-C50C-407E-A947-70E740481C1C}">
                           <a14:useLocalDpi xmlns:a14="http://schemas.microsoft.com/office/drawing/2010/main" val="0"/>
@@ -14559,7 +14603,7 @@
                     </pic:cNvPicPr>
                   </pic:nvPicPr>
                   <pic:blipFill>
-                    <a:blip r:embed="rId16">
+                    <a:blip r:embed="rId17">
                       <a:extLst>
                         <a:ext uri="{28A0092B-C50C-407E-A947-70E740481C1C}">
                           <a14:useLocalDpi xmlns:a14="http://schemas.microsoft.com/office/drawing/2010/main" val="0"/>
@@ -14618,7 +14662,7 @@
                     </pic:cNvPicPr>
                   </pic:nvPicPr>
                   <pic:blipFill>
-                    <a:blip r:embed="rId17">
+                    <a:blip r:embed="rId18">
                       <a:extLst>
                         <a:ext uri="{28A0092B-C50C-407E-A947-70E740481C1C}">
                           <a14:useLocalDpi xmlns:a14="http://schemas.microsoft.com/office/drawing/2010/main" val="0"/>
@@ -14681,7 +14725,7 @@
                     </pic:cNvPicPr>
                   </pic:nvPicPr>
                   <pic:blipFill>
-                    <a:blip r:embed="rId18">
+                    <a:blip r:embed="rId19">
                       <a:extLst>
                         <a:ext uri="{28A0092B-C50C-407E-A947-70E740481C1C}">
                           <a14:useLocalDpi xmlns:a14="http://schemas.microsoft.com/office/drawing/2010/main" val="0"/>
@@ -14740,7 +14784,7 @@
                     </pic:cNvPicPr>
                   </pic:nvPicPr>
                   <pic:blipFill>
-                    <a:blip r:embed="rId19">
+                    <a:blip r:embed="rId20">
                       <a:extLst>
                         <a:ext uri="{28A0092B-C50C-407E-A947-70E740481C1C}">
                           <a14:useLocalDpi xmlns:a14="http://schemas.microsoft.com/office/drawing/2010/main" val="0"/>
@@ -14806,7 +14850,7 @@
                     </pic:cNvPicPr>
                   </pic:nvPicPr>
                   <pic:blipFill>
-                    <a:blip r:embed="rId20">
+                    <a:blip r:embed="rId21">
                       <a:extLst>
                         <a:ext uri="{28A0092B-C50C-407E-A947-70E740481C1C}">
                           <a14:useLocalDpi xmlns:a14="http://schemas.microsoft.com/office/drawing/2010/main" val="0"/>
@@ -14865,7 +14909,7 @@
                     </pic:cNvPicPr>
                   </pic:nvPicPr>
                   <pic:blipFill>
-                    <a:blip r:embed="rId21">
+                    <a:blip r:embed="rId22">
                       <a:extLst>
                         <a:ext uri="{28A0092B-C50C-407E-A947-70E740481C1C}">
                           <a14:useLocalDpi xmlns:a14="http://schemas.microsoft.com/office/drawing/2010/main" val="0"/>
@@ -14921,7 +14965,7 @@
                     </pic:cNvPicPr>
                   </pic:nvPicPr>
                   <pic:blipFill>
-                    <a:blip r:embed="rId22">
+                    <a:blip r:embed="rId23">
                       <a:extLst>
                         <a:ext uri="{28A0092B-C50C-407E-A947-70E740481C1C}">
                           <a14:useLocalDpi xmlns:a14="http://schemas.microsoft.com/office/drawing/2010/main" val="0"/>
@@ -14977,7 +15021,7 @@
                     </pic:cNvPicPr>
                   </pic:nvPicPr>
                   <pic:blipFill>
-                    <a:blip r:embed="rId23">
+                    <a:blip r:embed="rId24">
                       <a:extLst>
                         <a:ext uri="{28A0092B-C50C-407E-A947-70E740481C1C}">
                           <a14:useLocalDpi xmlns:a14="http://schemas.microsoft.com/office/drawing/2010/main" val="0"/>
@@ -15037,7 +15081,7 @@
                     </pic:cNvPicPr>
                   </pic:nvPicPr>
                   <pic:blipFill>
-                    <a:blip r:embed="rId24">
+                    <a:blip r:embed="rId25">
                       <a:extLst>
                         <a:ext uri="{28A0092B-C50C-407E-A947-70E740481C1C}">
                           <a14:useLocalDpi xmlns:a14="http://schemas.microsoft.com/office/drawing/2010/main" val="0"/>
@@ -15093,7 +15137,7 @@
                     </pic:cNvPicPr>
                   </pic:nvPicPr>
                   <pic:blipFill>
-                    <a:blip r:embed="rId25">
+                    <a:blip r:embed="rId26">
                       <a:extLst>
                         <a:ext uri="{28A0092B-C50C-407E-A947-70E740481C1C}">
                           <a14:useLocalDpi xmlns:a14="http://schemas.microsoft.com/office/drawing/2010/main" val="0"/>
@@ -15126,8 +15170,8 @@
       </w:r>
     </w:p>
     <w:sectPr>
-      <w:headerReference w:type="default" r:id="rId26"/>
-      <w:footerReference w:type="default" r:id="rId27"/>
+      <w:headerReference w:type="default" r:id="rId27"/>
+      <w:footerReference w:type="default" r:id="rId28"/>
       <w:pgSz w:w="11906" w:h="16838" w:code="9"/>
       <w:pgMar w:top="1418" w:right="1134" w:bottom="1418" w:left="1134" w:header="709" w:footer="709" w:gutter="0"/>
       <w:cols w:space="708"/>
@@ -15160,7 +15204,7 @@
 <w:ftr xmlns:wpc="http://schemas.microsoft.com/office/word/2010/wordprocessingCanvas" xmlns:cx="http://schemas.microsoft.com/office/drawing/2014/chartex" xmlns:cx1="http://schemas.microsoft.com/office/drawing/2015/9/8/chartex" xmlns:cx2="http://schemas.microsoft.com/office/drawing/2015/10/21/chartex" xmlns:cx3="http://schemas.microsoft.com/office/drawing/2016/5/9/chartex" xmlns:cx4="http://schemas.microsoft.com/office/drawing/2016/5/10/chartex" xmlns:cx5="http://schemas.microsoft.com/office/drawing/2016/5/11/chartex" xmlns:cx6="http://schemas.microsoft.com/office/drawing/2016/5/12/chartex" xmlns:cx7="http://schemas.microsoft.com/office/drawing/2016/5/13/chartex" xmlns:cx8="http://schemas.microsoft.com/office/drawing/2016/5/14/chartex" xmlns:mc="http://schemas.openxmlformats.org/markup-compatibility/2006" xmlns:aink="http://schemas.microsoft.com/office/drawing/2016/ink" xmlns:am3d="http://schemas.microsoft.com/office/drawing/2017/model3d" xmlns:o="urn:schemas-microsoft-com:office:office" xmlns:r="http://schemas.openxmlformats.org/officeDocument/2006/relationships" xmlns:m="http://schemas.openxmlformats.org/officeDocument/2006/math" xmlns:v="urn:schemas-microsoft-com:vml" xmlns:wp14="http://schemas.microsoft.com/office/word/2010/wordprocessingDrawing" xmlns:wp="http://schemas.openxmlformats.org/drawingml/2006/wordprocessingDrawing" xmlns:w10="urn:schemas-microsoft-com:office:word" xmlns:w="http://schemas.openxmlformats.org/wordprocessingml/2006/main" xmlns:w14="http://schemas.microsoft.com/office/word/2010/wordml" xmlns:w15="http://schemas.microsoft.com/office/word/2012/wordml" xmlns:w16cex="http://schemas.microsoft.com/office/word/2018/wordml/cex" xmlns:w16cid="http://schemas.microsoft.com/office/word/2016/wordml/cid" xmlns:w16="http://schemas.microsoft.com/office/word/2018/wordml" xmlns:w16sdtdh="http://schemas.microsoft.com/office/word/2020/wordml/sdtdatahash" xmlns:w16se="http://schemas.microsoft.com/office/word/2015/wordml/symex" xmlns:wpg="http://schemas.microsoft.com/office/word/2010/wordprocessingGroup" xmlns:wpi="http://schemas.microsoft.com/office/word/2010/wordprocessingInk" xmlns:wne="http://schemas.microsoft.com/office/word/2006/wordml" xmlns:wps="http://schemas.microsoft.com/office/word/2010/wordprocessingShape" mc:Ignorable="w14 w15 w16se w16cid w16 w16cex w16sdtdh wp14">
   <w:p>
     <w:pPr>
-      <w:pStyle w:val="Header"/>
+      <w:pStyle w:val="Yltunniste"/>
       <w:rPr>
         <w:rFonts w:ascii="Arial" w:hAnsi="Arial" w:cs="Arial"/>
         <w:sz w:val="20"/>
@@ -15169,7 +15213,7 @@
     </w:pPr>
     <w:r>
       <w:rPr>
-        <w:rStyle w:val="PageNumber"/>
+        <w:rStyle w:val="Sivunumero"/>
         <w:rFonts w:ascii="Arial" w:hAnsi="Arial" w:cs="Arial"/>
         <w:sz w:val="20"/>
         <w:szCs w:val="20"/>
@@ -15178,7 +15222,7 @@
     </w:r>
     <w:r>
       <w:rPr>
-        <w:rStyle w:val="PageNumber"/>
+        <w:rStyle w:val="Sivunumero"/>
         <w:rFonts w:ascii="Arial" w:hAnsi="Arial" w:cs="Arial"/>
         <w:sz w:val="20"/>
         <w:szCs w:val="20"/>
@@ -15189,7 +15233,7 @@
   </w:p>
   <w:p>
     <w:pPr>
-      <w:pStyle w:val="Footer"/>
+      <w:pStyle w:val="Alatunniste"/>
       <w:jc w:val="center"/>
       <w:rPr>
         <w:rFonts w:ascii="Arial" w:hAnsi="Arial" w:cs="Arial"/>
@@ -15200,7 +15244,7 @@
   </w:p>
   <w:p>
     <w:pPr>
-      <w:pStyle w:val="Footer"/>
+      <w:pStyle w:val="Alatunniste"/>
       <w:rPr>
         <w:rFonts w:ascii="Verdana" w:hAnsi="Verdana" w:cs="Verdana"/>
         <w:sz w:val="18"/>
@@ -15275,7 +15319,7 @@
         </w:tcPr>
         <w:p>
           <w:pPr>
-            <w:pStyle w:val="Header"/>
+            <w:pStyle w:val="Yltunniste"/>
             <w:rPr>
               <w:rFonts w:ascii="Verdana" w:hAnsi="Verdana" w:cs="Verdana"/>
               <w:sz w:val="20"/>
@@ -15313,7 +15357,7 @@
         </w:tcPr>
         <w:p>
           <w:pPr>
-            <w:pStyle w:val="Header"/>
+            <w:pStyle w:val="Yltunniste"/>
             <w:rPr>
               <w:rFonts w:ascii="Verdana" w:hAnsi="Verdana" w:cs="Verdana"/>
               <w:sz w:val="20"/>
@@ -15340,10 +15384,10 @@
         </w:tcPr>
         <w:p>
           <w:pPr>
-            <w:pStyle w:val="Header"/>
+            <w:pStyle w:val="Yltunniste"/>
             <w:jc w:val="right"/>
             <w:rPr>
-              <w:rStyle w:val="PageNumber"/>
+              <w:rStyle w:val="Sivunumero"/>
               <w:rFonts w:ascii="Verdana" w:hAnsi="Verdana" w:cs="Verdana"/>
               <w:sz w:val="20"/>
               <w:szCs w:val="20"/>
@@ -15351,7 +15395,7 @@
           </w:pPr>
           <w:r>
             <w:rPr>
-              <w:rStyle w:val="PageNumber"/>
+              <w:rStyle w:val="Sivunumero"/>
               <w:rFonts w:ascii="Verdana" w:hAnsi="Verdana" w:cs="Verdana"/>
               <w:sz w:val="20"/>
               <w:szCs w:val="20"/>
@@ -15360,7 +15404,7 @@
           </w:r>
           <w:r>
             <w:rPr>
-              <w:rStyle w:val="PageNumber"/>
+              <w:rStyle w:val="Sivunumero"/>
               <w:rFonts w:ascii="Verdana" w:hAnsi="Verdana" w:cs="Verdana"/>
               <w:sz w:val="20"/>
               <w:szCs w:val="20"/>
@@ -15369,7 +15413,7 @@
           </w:r>
           <w:r>
             <w:rPr>
-              <w:rStyle w:val="PageNumber"/>
+              <w:rStyle w:val="Sivunumero"/>
               <w:rFonts w:ascii="Verdana" w:hAnsi="Verdana" w:cs="Verdana"/>
               <w:sz w:val="20"/>
               <w:szCs w:val="20"/>
@@ -15378,7 +15422,7 @@
           </w:r>
           <w:r>
             <w:rPr>
-              <w:rStyle w:val="PageNumber"/>
+              <w:rStyle w:val="Sivunumero"/>
               <w:rFonts w:ascii="Verdana" w:hAnsi="Verdana" w:cs="Verdana"/>
               <w:noProof/>
               <w:sz w:val="20"/>
@@ -15388,7 +15432,7 @@
           </w:r>
           <w:r>
             <w:rPr>
-              <w:rStyle w:val="PageNumber"/>
+              <w:rStyle w:val="Sivunumero"/>
               <w:rFonts w:ascii="Verdana" w:hAnsi="Verdana" w:cs="Verdana"/>
               <w:sz w:val="20"/>
               <w:szCs w:val="20"/>
@@ -15397,7 +15441,7 @@
           </w:r>
           <w:r>
             <w:rPr>
-              <w:rStyle w:val="PageNumber"/>
+              <w:rStyle w:val="Sivunumero"/>
               <w:rFonts w:ascii="Verdana" w:hAnsi="Verdana" w:cs="Verdana"/>
               <w:sz w:val="20"/>
               <w:szCs w:val="20"/>
@@ -15406,7 +15450,7 @@
           </w:r>
           <w:r>
             <w:rPr>
-              <w:rStyle w:val="PageNumber"/>
+              <w:rStyle w:val="Sivunumero"/>
               <w:rFonts w:ascii="Verdana" w:hAnsi="Verdana" w:cs="Verdana"/>
               <w:sz w:val="20"/>
               <w:szCs w:val="20"/>
@@ -15415,7 +15459,7 @@
           </w:r>
           <w:r>
             <w:rPr>
-              <w:rStyle w:val="PageNumber"/>
+              <w:rStyle w:val="Sivunumero"/>
               <w:rFonts w:ascii="Verdana" w:hAnsi="Verdana" w:cs="Verdana"/>
               <w:sz w:val="20"/>
               <w:szCs w:val="20"/>
@@ -15424,7 +15468,7 @@
           </w:r>
           <w:r>
             <w:rPr>
-              <w:rStyle w:val="PageNumber"/>
+              <w:rStyle w:val="Sivunumero"/>
               <w:rFonts w:ascii="Verdana" w:hAnsi="Verdana" w:cs="Verdana"/>
               <w:sz w:val="20"/>
               <w:szCs w:val="20"/>
@@ -15433,7 +15477,7 @@
           </w:r>
           <w:r>
             <w:rPr>
-              <w:rStyle w:val="PageNumber"/>
+              <w:rStyle w:val="Sivunumero"/>
               <w:noProof/>
               <w:sz w:val="20"/>
             </w:rPr>
@@ -15441,7 +15485,7 @@
           </w:r>
           <w:r>
             <w:rPr>
-              <w:rStyle w:val="PageNumber"/>
+              <w:rStyle w:val="Sivunumero"/>
               <w:rFonts w:ascii="Verdana" w:hAnsi="Verdana" w:cs="Verdana"/>
               <w:sz w:val="20"/>
               <w:szCs w:val="20"/>
@@ -15450,7 +15494,7 @@
           </w:r>
           <w:r>
             <w:rPr>
-              <w:rStyle w:val="PageNumber"/>
+              <w:rStyle w:val="Sivunumero"/>
               <w:rFonts w:ascii="Verdana" w:hAnsi="Verdana" w:cs="Verdana"/>
               <w:sz w:val="20"/>
               <w:szCs w:val="20"/>
@@ -15532,7 +15576,7 @@
         </w:p>
         <w:p>
           <w:pPr>
-            <w:pStyle w:val="Header"/>
+            <w:pStyle w:val="Yltunniste"/>
             <w:rPr>
               <w:rFonts w:ascii="Verdana" w:hAnsi="Verdana" w:cs="Verdana"/>
               <w:sz w:val="18"/>
@@ -15638,7 +15682,7 @@
         </w:tcPr>
         <w:p>
           <w:pPr>
-            <w:pStyle w:val="Header"/>
+            <w:pStyle w:val="Yltunniste"/>
             <w:jc w:val="center"/>
             <w:rPr>
               <w:rFonts w:ascii="Garamond" w:hAnsi="Garamond" w:cs="Garamond"/>
@@ -15781,7 +15825,7 @@
               <w:rFonts w:ascii="Verdana" w:hAnsi="Verdana" w:cs="Verdana"/>
               <w:noProof/>
             </w:rPr>
-            <w:t>2022-04-04 13.04</w:t>
+            <w:t>2022-04-28 13.04</w:t>
           </w:r>
           <w:r>
             <w:rPr>
@@ -15838,7 +15882,7 @@
   </w:tbl>
   <w:p>
     <w:pPr>
-      <w:pStyle w:val="Header"/>
+      <w:pStyle w:val="Yltunniste"/>
       <w:rPr>
         <w:sz w:val="20"/>
         <w:szCs w:val="20"/>
@@ -16488,7 +16532,7 @@
     <w:lvl w:ilvl="7">
       <w:start w:val="1"/>
       <w:numFmt w:val="decimal"/>
-      <w:pStyle w:val="Heading8"/>
+      <w:pStyle w:val="Otsikko8"/>
       <w:lvlText w:val="%1.%2.%3.%4.%5.%6.%7.%8"/>
       <w:lvlJc w:val="left"/>
       <w:pPr>
@@ -16504,7 +16548,7 @@
     <w:lvl w:ilvl="8">
       <w:start w:val="1"/>
       <w:numFmt w:val="decimal"/>
-      <w:pStyle w:val="Heading9"/>
+      <w:pStyle w:val="Otsikko9"/>
       <w:lvlText w:val="%1.%2.%3.%4.%5.%6.%7.%8.%9"/>
       <w:lvlJc w:val="left"/>
       <w:pPr>
@@ -17263,7 +17307,7 @@
     <w:lsdException w:name="Unresolved Mention" w:semiHidden="1" w:unhideWhenUsed="1"/>
     <w:lsdException w:name="Smart Link" w:semiHidden="1" w:unhideWhenUsed="1"/>
   </w:latentStyles>
-  <w:style w:type="paragraph" w:default="1" w:styleId="Normal">
+  <w:style w:type="paragraph" w:default="1" w:styleId="Normaali">
     <w:name w:val="Normal"/>
     <w:qFormat/>
     <w:pPr>
@@ -17277,11 +17321,11 @@
       <w:lang w:eastAsia="en-US"/>
     </w:rPr>
   </w:style>
-  <w:style w:type="paragraph" w:styleId="Heading1">
+  <w:style w:type="paragraph" w:styleId="Otsikko1">
     <w:name w:val="heading 1"/>
-    <w:basedOn w:val="Normal"/>
-    <w:next w:val="Normal"/>
-    <w:link w:val="Heading1Char"/>
+    <w:basedOn w:val="Normaali"/>
+    <w:next w:val="Normaali"/>
+    <w:link w:val="Otsikko1Char"/>
     <w:uiPriority w:val="99"/>
     <w:qFormat/>
     <w:pPr>
@@ -17298,11 +17342,11 @@
       <w:szCs w:val="32"/>
     </w:rPr>
   </w:style>
-  <w:style w:type="paragraph" w:styleId="Heading2">
+  <w:style w:type="paragraph" w:styleId="Otsikko2">
     <w:name w:val="heading 2"/>
-    <w:basedOn w:val="Normal"/>
-    <w:next w:val="Normal"/>
-    <w:link w:val="Heading2Char"/>
+    <w:basedOn w:val="Normaali"/>
+    <w:next w:val="Normaali"/>
+    <w:link w:val="Otsikko2Char"/>
     <w:uiPriority w:val="99"/>
     <w:qFormat/>
     <w:pPr>
@@ -17320,11 +17364,11 @@
       <w:szCs w:val="28"/>
     </w:rPr>
   </w:style>
-  <w:style w:type="paragraph" w:styleId="Heading3">
+  <w:style w:type="paragraph" w:styleId="Otsikko3">
     <w:name w:val="heading 3"/>
-    <w:basedOn w:val="Normal"/>
-    <w:next w:val="Normal"/>
-    <w:link w:val="Heading3Char"/>
+    <w:basedOn w:val="Normaali"/>
+    <w:next w:val="Normaali"/>
+    <w:link w:val="Otsikko3Char"/>
     <w:uiPriority w:val="99"/>
     <w:qFormat/>
     <w:pPr>
@@ -17340,11 +17384,11 @@
       <w:szCs w:val="26"/>
     </w:rPr>
   </w:style>
-  <w:style w:type="paragraph" w:styleId="Heading4">
+  <w:style w:type="paragraph" w:styleId="Otsikko4">
     <w:name w:val="heading 4"/>
-    <w:basedOn w:val="Normal"/>
-    <w:next w:val="Normal"/>
-    <w:link w:val="Heading4Char"/>
+    <w:basedOn w:val="Normaali"/>
+    <w:next w:val="Normaali"/>
+    <w:link w:val="Otsikko4Char"/>
     <w:uiPriority w:val="99"/>
     <w:qFormat/>
     <w:pPr>
@@ -17362,11 +17406,11 @@
       <w:szCs w:val="22"/>
     </w:rPr>
   </w:style>
-  <w:style w:type="paragraph" w:styleId="Heading5">
+  <w:style w:type="paragraph" w:styleId="Otsikko5">
     <w:name w:val="heading 5"/>
-    <w:basedOn w:val="Normal"/>
-    <w:next w:val="Normal"/>
-    <w:link w:val="Heading5Char"/>
+    <w:basedOn w:val="Normaali"/>
+    <w:next w:val="Normaali"/>
+    <w:link w:val="Otsikko5Char"/>
     <w:uiPriority w:val="99"/>
     <w:qFormat/>
     <w:pPr>
@@ -17381,11 +17425,11 @@
       <w:szCs w:val="20"/>
     </w:rPr>
   </w:style>
-  <w:style w:type="paragraph" w:styleId="Heading6">
+  <w:style w:type="paragraph" w:styleId="Otsikko6">
     <w:name w:val="heading 6"/>
-    <w:basedOn w:val="Normal"/>
-    <w:next w:val="Normal"/>
-    <w:link w:val="Heading6Char"/>
+    <w:basedOn w:val="Normaali"/>
+    <w:next w:val="Normaali"/>
+    <w:link w:val="Otsikko6Char"/>
     <w:uiPriority w:val="99"/>
     <w:qFormat/>
     <w:pPr>
@@ -17401,11 +17445,11 @@
       <w:szCs w:val="20"/>
     </w:rPr>
   </w:style>
-  <w:style w:type="paragraph" w:styleId="Heading7">
+  <w:style w:type="paragraph" w:styleId="Otsikko7">
     <w:name w:val="heading 7"/>
-    <w:basedOn w:val="Normal"/>
-    <w:next w:val="Normal"/>
-    <w:link w:val="Heading7Char"/>
+    <w:basedOn w:val="Normaali"/>
+    <w:next w:val="Normaali"/>
+    <w:link w:val="Otsikko7Char"/>
     <w:uiPriority w:val="99"/>
     <w:qFormat/>
     <w:pPr>
@@ -17421,11 +17465,11 @@
       <w:szCs w:val="48"/>
     </w:rPr>
   </w:style>
-  <w:style w:type="paragraph" w:styleId="Heading8">
+  <w:style w:type="paragraph" w:styleId="Otsikko8">
     <w:name w:val="heading 8"/>
-    <w:basedOn w:val="Normal"/>
-    <w:next w:val="BodyText"/>
-    <w:link w:val="Heading8Char"/>
+    <w:basedOn w:val="Normaali"/>
+    <w:next w:val="Leipteksti"/>
+    <w:link w:val="Otsikko8Char"/>
     <w:uiPriority w:val="99"/>
     <w:qFormat/>
     <w:pPr>
@@ -17449,11 +17493,11 @@
       <w:lang w:val="en-AU"/>
     </w:rPr>
   </w:style>
-  <w:style w:type="paragraph" w:styleId="Heading9">
+  <w:style w:type="paragraph" w:styleId="Otsikko9">
     <w:name w:val="heading 9"/>
-    <w:basedOn w:val="Normal"/>
-    <w:next w:val="BodyText"/>
-    <w:link w:val="Heading9Char"/>
+    <w:basedOn w:val="Normaali"/>
+    <w:next w:val="Leipteksti"/>
+    <w:link w:val="Otsikko9Char"/>
     <w:uiPriority w:val="99"/>
     <w:qFormat/>
     <w:pPr>
@@ -17475,13 +17519,13 @@
       <w:lang w:val="en-AU"/>
     </w:rPr>
   </w:style>
-  <w:style w:type="character" w:default="1" w:styleId="DefaultParagraphFont">
+  <w:style w:type="character" w:default="1" w:styleId="Kappaleenoletusfontti">
     <w:name w:val="Default Paragraph Font"/>
     <w:uiPriority w:val="1"/>
     <w:semiHidden/>
     <w:unhideWhenUsed/>
   </w:style>
-  <w:style w:type="table" w:default="1" w:styleId="TableNormal">
+  <w:style w:type="table" w:default="1" w:styleId="Normaalitaulukko">
     <w:name w:val="Normal Table"/>
     <w:uiPriority w:val="99"/>
     <w:semiHidden/>
@@ -17496,16 +17540,16 @@
       </w:tblCellMar>
     </w:tblPr>
   </w:style>
-  <w:style w:type="numbering" w:default="1" w:styleId="NoList">
+  <w:style w:type="numbering" w:default="1" w:styleId="Eiluetteloa">
     <w:name w:val="No List"/>
     <w:uiPriority w:val="99"/>
     <w:semiHidden/>
     <w:unhideWhenUsed/>
   </w:style>
-  <w:style w:type="character" w:customStyle="1" w:styleId="Heading1Char">
-    <w:name w:val="Heading 1 Char"/>
-    <w:basedOn w:val="DefaultParagraphFont"/>
-    <w:link w:val="Heading1"/>
+  <w:style w:type="character" w:customStyle="1" w:styleId="Otsikko1Char">
+    <w:name w:val="Otsikko 1 Char"/>
+    <w:basedOn w:val="Kappaleenoletusfontti"/>
+    <w:link w:val="Otsikko1"/>
     <w:uiPriority w:val="9"/>
     <w:locked/>
     <w:rPr>
@@ -17518,10 +17562,10 @@
       <w:lang w:val="fi-FI" w:eastAsia="x-none"/>
     </w:rPr>
   </w:style>
-  <w:style w:type="character" w:customStyle="1" w:styleId="Heading2Char">
-    <w:name w:val="Heading 2 Char"/>
-    <w:basedOn w:val="DefaultParagraphFont"/>
-    <w:link w:val="Heading2"/>
+  <w:style w:type="character" w:customStyle="1" w:styleId="Otsikko2Char">
+    <w:name w:val="Otsikko 2 Char"/>
+    <w:basedOn w:val="Kappaleenoletusfontti"/>
+    <w:link w:val="Otsikko2"/>
     <w:uiPriority w:val="9"/>
     <w:semiHidden/>
     <w:locked/>
@@ -17536,10 +17580,10 @@
       <w:lang w:val="fi-FI" w:eastAsia="x-none"/>
     </w:rPr>
   </w:style>
-  <w:style w:type="character" w:customStyle="1" w:styleId="Heading3Char">
-    <w:name w:val="Heading 3 Char"/>
-    <w:basedOn w:val="DefaultParagraphFont"/>
-    <w:link w:val="Heading3"/>
+  <w:style w:type="character" w:customStyle="1" w:styleId="Otsikko3Char">
+    <w:name w:val="Otsikko 3 Char"/>
+    <w:basedOn w:val="Kappaleenoletusfontti"/>
+    <w:link w:val="Otsikko3"/>
     <w:uiPriority w:val="9"/>
     <w:semiHidden/>
     <w:locked/>
@@ -17552,10 +17596,10 @@
       <w:lang w:val="fi-FI" w:eastAsia="x-none"/>
     </w:rPr>
   </w:style>
-  <w:style w:type="character" w:customStyle="1" w:styleId="Heading4Char">
-    <w:name w:val="Heading 4 Char"/>
-    <w:basedOn w:val="DefaultParagraphFont"/>
-    <w:link w:val="Heading4"/>
+  <w:style w:type="character" w:customStyle="1" w:styleId="Otsikko4Char">
+    <w:name w:val="Otsikko 4 Char"/>
+    <w:basedOn w:val="Kappaleenoletusfontti"/>
+    <w:link w:val="Otsikko4"/>
     <w:uiPriority w:val="9"/>
     <w:semiHidden/>
     <w:locked/>
@@ -17568,10 +17612,10 @@
       <w:lang w:val="fi-FI" w:eastAsia="x-none"/>
     </w:rPr>
   </w:style>
-  <w:style w:type="character" w:customStyle="1" w:styleId="Heading5Char">
-    <w:name w:val="Heading 5 Char"/>
-    <w:basedOn w:val="DefaultParagraphFont"/>
-    <w:link w:val="Heading5"/>
+  <w:style w:type="character" w:customStyle="1" w:styleId="Otsikko5Char">
+    <w:name w:val="Otsikko 5 Char"/>
+    <w:basedOn w:val="Kappaleenoletusfontti"/>
+    <w:link w:val="Otsikko5"/>
     <w:uiPriority w:val="9"/>
     <w:semiHidden/>
     <w:locked/>
@@ -17586,10 +17630,10 @@
       <w:lang w:val="fi-FI" w:eastAsia="x-none"/>
     </w:rPr>
   </w:style>
-  <w:style w:type="character" w:customStyle="1" w:styleId="Heading6Char">
-    <w:name w:val="Heading 6 Char"/>
-    <w:basedOn w:val="DefaultParagraphFont"/>
-    <w:link w:val="Heading6"/>
+  <w:style w:type="character" w:customStyle="1" w:styleId="Otsikko6Char">
+    <w:name w:val="Otsikko 6 Char"/>
+    <w:basedOn w:val="Kappaleenoletusfontti"/>
+    <w:link w:val="Otsikko6"/>
     <w:uiPriority w:val="9"/>
     <w:semiHidden/>
     <w:locked/>
@@ -17600,10 +17644,10 @@
       <w:lang w:val="fi-FI" w:eastAsia="x-none"/>
     </w:rPr>
   </w:style>
-  <w:style w:type="character" w:customStyle="1" w:styleId="Heading7Char">
-    <w:name w:val="Heading 7 Char"/>
-    <w:basedOn w:val="DefaultParagraphFont"/>
-    <w:link w:val="Heading7"/>
+  <w:style w:type="character" w:customStyle="1" w:styleId="Otsikko7Char">
+    <w:name w:val="Otsikko 7 Char"/>
+    <w:basedOn w:val="Kappaleenoletusfontti"/>
+    <w:link w:val="Otsikko7"/>
     <w:uiPriority w:val="9"/>
     <w:semiHidden/>
     <w:locked/>
@@ -17614,10 +17658,10 @@
       <w:lang w:val="fi-FI" w:eastAsia="x-none"/>
     </w:rPr>
   </w:style>
-  <w:style w:type="character" w:customStyle="1" w:styleId="Heading8Char">
-    <w:name w:val="Heading 8 Char"/>
-    <w:basedOn w:val="DefaultParagraphFont"/>
-    <w:link w:val="Heading8"/>
+  <w:style w:type="character" w:customStyle="1" w:styleId="Otsikko8Char">
+    <w:name w:val="Otsikko 8 Char"/>
+    <w:basedOn w:val="Kappaleenoletusfontti"/>
+    <w:link w:val="Otsikko8"/>
     <w:uiPriority w:val="9"/>
     <w:semiHidden/>
     <w:locked/>
@@ -17630,10 +17674,10 @@
       <w:lang w:val="fi-FI" w:eastAsia="x-none"/>
     </w:rPr>
   </w:style>
-  <w:style w:type="character" w:customStyle="1" w:styleId="Heading9Char">
-    <w:name w:val="Heading 9 Char"/>
-    <w:basedOn w:val="DefaultParagraphFont"/>
-    <w:link w:val="Heading9"/>
+  <w:style w:type="character" w:customStyle="1" w:styleId="Otsikko9Char">
+    <w:name w:val="Otsikko 9 Char"/>
+    <w:basedOn w:val="Kappaleenoletusfontti"/>
+    <w:link w:val="Otsikko9"/>
     <w:uiPriority w:val="9"/>
     <w:semiHidden/>
     <w:locked/>
@@ -17642,10 +17686,10 @@
       <w:lang w:val="fi-FI" w:eastAsia="x-none"/>
     </w:rPr>
   </w:style>
-  <w:style w:type="paragraph" w:styleId="Header">
+  <w:style w:type="paragraph" w:styleId="Yltunniste">
     <w:name w:val="header"/>
-    <w:basedOn w:val="Normal"/>
-    <w:link w:val="HeaderChar"/>
+    <w:basedOn w:val="Normaali"/>
+    <w:link w:val="YltunnisteChar"/>
     <w:uiPriority w:val="99"/>
     <w:pPr>
       <w:tabs>
@@ -17654,10 +17698,10 @@
       </w:tabs>
     </w:pPr>
   </w:style>
-  <w:style w:type="character" w:customStyle="1" w:styleId="HeaderChar">
-    <w:name w:val="Header Char"/>
-    <w:basedOn w:val="DefaultParagraphFont"/>
-    <w:link w:val="Header"/>
+  <w:style w:type="character" w:customStyle="1" w:styleId="YltunnisteChar">
+    <w:name w:val="Ylätunniste Char"/>
+    <w:basedOn w:val="Kappaleenoletusfontti"/>
+    <w:link w:val="Yltunniste"/>
     <w:uiPriority w:val="99"/>
     <w:semiHidden/>
     <w:locked/>
@@ -17668,10 +17712,10 @@
       <w:lang w:val="fi-FI" w:eastAsia="x-none"/>
     </w:rPr>
   </w:style>
-  <w:style w:type="paragraph" w:styleId="Footer">
+  <w:style w:type="paragraph" w:styleId="Alatunniste">
     <w:name w:val="footer"/>
-    <w:basedOn w:val="Normal"/>
-    <w:link w:val="FooterChar"/>
+    <w:basedOn w:val="Normaali"/>
+    <w:link w:val="AlatunnisteChar"/>
     <w:uiPriority w:val="99"/>
     <w:pPr>
       <w:tabs>
@@ -17680,10 +17724,10 @@
       </w:tabs>
     </w:pPr>
   </w:style>
-  <w:style w:type="character" w:customStyle="1" w:styleId="FooterChar">
-    <w:name w:val="Footer Char"/>
-    <w:basedOn w:val="DefaultParagraphFont"/>
-    <w:link w:val="Footer"/>
+  <w:style w:type="character" w:customStyle="1" w:styleId="AlatunnisteChar">
+    <w:name w:val="Alatunniste Char"/>
+    <w:basedOn w:val="Kappaleenoletusfontti"/>
+    <w:link w:val="Alatunniste"/>
     <w:uiPriority w:val="99"/>
     <w:semiHidden/>
     <w:locked/>
@@ -17694,18 +17738,18 @@
       <w:lang w:val="fi-FI" w:eastAsia="x-none"/>
     </w:rPr>
   </w:style>
-  <w:style w:type="character" w:styleId="PageNumber">
+  <w:style w:type="character" w:styleId="Sivunumero">
     <w:name w:val="page number"/>
-    <w:basedOn w:val="DefaultParagraphFont"/>
+    <w:basedOn w:val="Kappaleenoletusfontti"/>
     <w:uiPriority w:val="99"/>
     <w:rPr>
       <w:rFonts w:cs="Times New Roman"/>
     </w:rPr>
   </w:style>
-  <w:style w:type="paragraph" w:styleId="TOC1">
+  <w:style w:type="paragraph" w:styleId="Sisluet1">
     <w:name w:val="toc 1"/>
-    <w:basedOn w:val="Normal"/>
-    <w:next w:val="Normal"/>
+    <w:basedOn w:val="Normaali"/>
+    <w:next w:val="Normaali"/>
     <w:autoRedefine/>
     <w:uiPriority w:val="39"/>
     <w:pPr>
@@ -17719,10 +17763,10 @@
       <w:szCs w:val="20"/>
     </w:rPr>
   </w:style>
-  <w:style w:type="paragraph" w:styleId="TOC2">
+  <w:style w:type="paragraph" w:styleId="Sisluet2">
     <w:name w:val="toc 2"/>
-    <w:basedOn w:val="Normal"/>
-    <w:next w:val="Normal"/>
+    <w:basedOn w:val="Normaali"/>
+    <w:next w:val="Normaali"/>
     <w:autoRedefine/>
     <w:uiPriority w:val="39"/>
     <w:pPr>
@@ -17734,10 +17778,10 @@
       <w:szCs w:val="20"/>
     </w:rPr>
   </w:style>
-  <w:style w:type="paragraph" w:styleId="TOC3">
+  <w:style w:type="paragraph" w:styleId="Sisluet3">
     <w:name w:val="toc 3"/>
-    <w:basedOn w:val="Normal"/>
-    <w:next w:val="Normal"/>
+    <w:basedOn w:val="Normaali"/>
+    <w:next w:val="Normaali"/>
     <w:autoRedefine/>
     <w:uiPriority w:val="99"/>
     <w:semiHidden/>
@@ -17751,10 +17795,10 @@
       <w:szCs w:val="20"/>
     </w:rPr>
   </w:style>
-  <w:style w:type="paragraph" w:styleId="TOC4">
+  <w:style w:type="paragraph" w:styleId="Sisluet4">
     <w:name w:val="toc 4"/>
-    <w:basedOn w:val="Normal"/>
-    <w:next w:val="Normal"/>
+    <w:basedOn w:val="Normaali"/>
+    <w:next w:val="Normaali"/>
     <w:autoRedefine/>
     <w:uiPriority w:val="39"/>
     <w:pPr>
@@ -17765,10 +17809,10 @@
       <w:szCs w:val="18"/>
     </w:rPr>
   </w:style>
-  <w:style w:type="paragraph" w:styleId="TOC5">
+  <w:style w:type="paragraph" w:styleId="Sisluet5">
     <w:name w:val="toc 5"/>
-    <w:basedOn w:val="Normal"/>
-    <w:next w:val="Normal"/>
+    <w:basedOn w:val="Normaali"/>
+    <w:next w:val="Normaali"/>
     <w:autoRedefine/>
     <w:uiPriority w:val="99"/>
     <w:semiHidden/>
@@ -17780,10 +17824,10 @@
       <w:szCs w:val="18"/>
     </w:rPr>
   </w:style>
-  <w:style w:type="paragraph" w:styleId="TOC6">
+  <w:style w:type="paragraph" w:styleId="Sisluet6">
     <w:name w:val="toc 6"/>
-    <w:basedOn w:val="Normal"/>
-    <w:next w:val="Normal"/>
+    <w:basedOn w:val="Normaali"/>
+    <w:next w:val="Normaali"/>
     <w:autoRedefine/>
     <w:uiPriority w:val="99"/>
     <w:semiHidden/>
@@ -17795,10 +17839,10 @@
       <w:szCs w:val="18"/>
     </w:rPr>
   </w:style>
-  <w:style w:type="paragraph" w:styleId="TOC7">
+  <w:style w:type="paragraph" w:styleId="Sisluet7">
     <w:name w:val="toc 7"/>
-    <w:basedOn w:val="Normal"/>
-    <w:next w:val="Normal"/>
+    <w:basedOn w:val="Normaali"/>
+    <w:next w:val="Normaali"/>
     <w:autoRedefine/>
     <w:uiPriority w:val="99"/>
     <w:semiHidden/>
@@ -17810,10 +17854,10 @@
       <w:szCs w:val="18"/>
     </w:rPr>
   </w:style>
-  <w:style w:type="paragraph" w:styleId="TOC8">
+  <w:style w:type="paragraph" w:styleId="Sisluet8">
     <w:name w:val="toc 8"/>
-    <w:basedOn w:val="Normal"/>
-    <w:next w:val="Normal"/>
+    <w:basedOn w:val="Normaali"/>
+    <w:next w:val="Normaali"/>
     <w:autoRedefine/>
     <w:uiPriority w:val="99"/>
     <w:semiHidden/>
@@ -17825,10 +17869,10 @@
       <w:szCs w:val="18"/>
     </w:rPr>
   </w:style>
-  <w:style w:type="paragraph" w:styleId="TOC9">
+  <w:style w:type="paragraph" w:styleId="Sisluet9">
     <w:name w:val="toc 9"/>
-    <w:basedOn w:val="Normal"/>
-    <w:next w:val="Normal"/>
+    <w:basedOn w:val="Normaali"/>
+    <w:next w:val="Normaali"/>
     <w:autoRedefine/>
     <w:uiPriority w:val="99"/>
     <w:semiHidden/>
@@ -17840,9 +17884,9 @@
       <w:szCs w:val="18"/>
     </w:rPr>
   </w:style>
-  <w:style w:type="character" w:styleId="Hyperlink">
+  <w:style w:type="character" w:styleId="Hyperlinkki">
     <w:name w:val="Hyperlink"/>
-    <w:basedOn w:val="DefaultParagraphFont"/>
+    <w:basedOn w:val="Kappaleenoletusfontti"/>
     <w:uiPriority w:val="99"/>
     <w:rPr>
       <w:rFonts w:cs="Times New Roman"/>
@@ -17850,10 +17894,10 @@
       <w:u w:val="single"/>
     </w:rPr>
   </w:style>
-  <w:style w:type="paragraph" w:styleId="BodyText2">
+  <w:style w:type="paragraph" w:styleId="Leipteksti2">
     <w:name w:val="Body Text 2"/>
-    <w:basedOn w:val="Normal"/>
-    <w:link w:val="BodyText2Char"/>
+    <w:basedOn w:val="Normaali"/>
+    <w:link w:val="Leipteksti2Char"/>
     <w:uiPriority w:val="99"/>
     <w:pPr>
       <w:spacing w:line="360" w:lineRule="auto"/>
@@ -17866,10 +17910,10 @@
       <w:szCs w:val="32"/>
     </w:rPr>
   </w:style>
-  <w:style w:type="character" w:customStyle="1" w:styleId="BodyText2Char">
-    <w:name w:val="Body Text 2 Char"/>
-    <w:basedOn w:val="DefaultParagraphFont"/>
-    <w:link w:val="BodyText2"/>
+  <w:style w:type="character" w:customStyle="1" w:styleId="Leipteksti2Char">
+    <w:name w:val="Leipäteksti 2 Char"/>
+    <w:basedOn w:val="Kappaleenoletusfontti"/>
+    <w:link w:val="Leipteksti2"/>
     <w:uiPriority w:val="99"/>
     <w:semiHidden/>
     <w:locked/>
@@ -17880,10 +17924,10 @@
       <w:lang w:val="fi-FI" w:eastAsia="x-none"/>
     </w:rPr>
   </w:style>
-  <w:style w:type="paragraph" w:styleId="BodyTextIndent2">
+  <w:style w:type="paragraph" w:styleId="Sisennettyleipteksti2">
     <w:name w:val="Body Text Indent 2"/>
-    <w:basedOn w:val="Normal"/>
-    <w:link w:val="BodyTextIndent2Char"/>
+    <w:basedOn w:val="Normaali"/>
+    <w:link w:val="Sisennettyleipteksti2Char"/>
     <w:uiPriority w:val="99"/>
     <w:pPr>
       <w:spacing w:line="360" w:lineRule="auto"/>
@@ -17896,10 +17940,10 @@
       <w:szCs w:val="22"/>
     </w:rPr>
   </w:style>
-  <w:style w:type="character" w:customStyle="1" w:styleId="BodyTextIndent2Char">
-    <w:name w:val="Body Text Indent 2 Char"/>
-    <w:basedOn w:val="DefaultParagraphFont"/>
-    <w:link w:val="BodyTextIndent2"/>
+  <w:style w:type="character" w:customStyle="1" w:styleId="Sisennettyleipteksti2Char">
+    <w:name w:val="Sisennetty leipäteksti 2 Char"/>
+    <w:basedOn w:val="Kappaleenoletusfontti"/>
+    <w:link w:val="Sisennettyleipteksti2"/>
     <w:uiPriority w:val="99"/>
     <w:semiHidden/>
     <w:locked/>
@@ -17910,10 +17954,10 @@
       <w:lang w:val="fi-FI" w:eastAsia="x-none"/>
     </w:rPr>
   </w:style>
-  <w:style w:type="paragraph" w:styleId="BodyTextIndent3">
+  <w:style w:type="paragraph" w:styleId="Sisennettyleipteksti3">
     <w:name w:val="Body Text Indent 3"/>
-    <w:basedOn w:val="Normal"/>
-    <w:link w:val="BodyTextIndent3Char"/>
+    <w:basedOn w:val="Normaali"/>
+    <w:link w:val="Sisennettyleipteksti3Char"/>
     <w:uiPriority w:val="99"/>
     <w:pPr>
       <w:ind w:left="1080"/>
@@ -17924,10 +17968,10 @@
       <w:szCs w:val="20"/>
     </w:rPr>
   </w:style>
-  <w:style w:type="character" w:customStyle="1" w:styleId="BodyTextIndent3Char">
-    <w:name w:val="Body Text Indent 3 Char"/>
-    <w:basedOn w:val="DefaultParagraphFont"/>
-    <w:link w:val="BodyTextIndent3"/>
+  <w:style w:type="character" w:customStyle="1" w:styleId="Sisennettyleipteksti3Char">
+    <w:name w:val="Sisennetty leipäteksti 3 Char"/>
+    <w:basedOn w:val="Kappaleenoletusfontti"/>
+    <w:link w:val="Sisennettyleipteksti3"/>
     <w:uiPriority w:val="99"/>
     <w:semiHidden/>
     <w:locked/>
@@ -17938,10 +17982,10 @@
       <w:lang w:val="fi-FI" w:eastAsia="x-none"/>
     </w:rPr>
   </w:style>
-  <w:style w:type="paragraph" w:styleId="FootnoteText">
+  <w:style w:type="paragraph" w:styleId="Alaviitteenteksti">
     <w:name w:val="footnote text"/>
-    <w:basedOn w:val="Normal"/>
-    <w:link w:val="FootnoteTextChar"/>
+    <w:basedOn w:val="Normaali"/>
+    <w:link w:val="AlaviitteentekstiChar"/>
     <w:uiPriority w:val="99"/>
     <w:semiHidden/>
     <w:rPr>
@@ -17949,10 +17993,10 @@
       <w:szCs w:val="20"/>
     </w:rPr>
   </w:style>
-  <w:style w:type="character" w:customStyle="1" w:styleId="FootnoteTextChar">
-    <w:name w:val="Footnote Text Char"/>
-    <w:basedOn w:val="DefaultParagraphFont"/>
-    <w:link w:val="FootnoteText"/>
+  <w:style w:type="character" w:customStyle="1" w:styleId="AlaviitteentekstiChar">
+    <w:name w:val="Alaviitteen teksti Char"/>
+    <w:basedOn w:val="Kappaleenoletusfontti"/>
+    <w:link w:val="Alaviitteenteksti"/>
     <w:uiPriority w:val="99"/>
     <w:semiHidden/>
     <w:locked/>
@@ -17963,9 +18007,9 @@
       <w:lang w:val="fi-FI" w:eastAsia="x-none"/>
     </w:rPr>
   </w:style>
-  <w:style w:type="character" w:styleId="FootnoteReference">
+  <w:style w:type="character" w:styleId="Alaviitteenviite">
     <w:name w:val="footnote reference"/>
-    <w:basedOn w:val="DefaultParagraphFont"/>
+    <w:basedOn w:val="Kappaleenoletusfontti"/>
     <w:uiPriority w:val="99"/>
     <w:semiHidden/>
     <w:rPr>
@@ -17973,9 +18017,9 @@
       <w:vertAlign w:val="superscript"/>
     </w:rPr>
   </w:style>
-  <w:style w:type="character" w:styleId="FollowedHyperlink">
+  <w:style w:type="character" w:styleId="AvattuHyperlinkki">
     <w:name w:val="FollowedHyperlink"/>
-    <w:basedOn w:val="DefaultParagraphFont"/>
+    <w:basedOn w:val="Kappaleenoletusfontti"/>
     <w:uiPriority w:val="99"/>
     <w:rPr>
       <w:rFonts w:cs="Times New Roman"/>
@@ -17983,10 +18027,10 @@
       <w:u w:val="single"/>
     </w:rPr>
   </w:style>
-  <w:style w:type="paragraph" w:styleId="BodyText">
+  <w:style w:type="paragraph" w:styleId="Leipteksti">
     <w:name w:val="Body Text"/>
-    <w:basedOn w:val="Normal"/>
-    <w:link w:val="BodyTextChar"/>
+    <w:basedOn w:val="Normaali"/>
+    <w:link w:val="LeiptekstiChar"/>
     <w:uiPriority w:val="99"/>
     <w:rPr>
       <w:rFonts w:ascii="Verdana" w:hAnsi="Verdana" w:cs="Verdana"/>
@@ -17994,10 +18038,10 @@
       <w:szCs w:val="22"/>
     </w:rPr>
   </w:style>
-  <w:style w:type="character" w:customStyle="1" w:styleId="BodyTextChar">
-    <w:name w:val="Body Text Char"/>
-    <w:basedOn w:val="DefaultParagraphFont"/>
-    <w:link w:val="BodyText"/>
+  <w:style w:type="character" w:customStyle="1" w:styleId="LeiptekstiChar">
+    <w:name w:val="Leipäteksti Char"/>
+    <w:basedOn w:val="Kappaleenoletusfontti"/>
+    <w:link w:val="Leipteksti"/>
     <w:uiPriority w:val="99"/>
     <w:semiHidden/>
     <w:locked/>
@@ -18008,10 +18052,10 @@
       <w:lang w:val="fi-FI" w:eastAsia="x-none"/>
     </w:rPr>
   </w:style>
-  <w:style w:type="paragraph" w:styleId="BodyText3">
+  <w:style w:type="paragraph" w:styleId="Leipteksti3">
     <w:name w:val="Body Text 3"/>
-    <w:basedOn w:val="Normal"/>
-    <w:link w:val="BodyText3Char"/>
+    <w:basedOn w:val="Normaali"/>
+    <w:link w:val="Leipteksti3Char"/>
     <w:uiPriority w:val="99"/>
     <w:rPr>
       <w:rFonts w:ascii="Verdana" w:hAnsi="Verdana" w:cs="Verdana"/>
@@ -18019,10 +18063,10 @@
       <w:szCs w:val="20"/>
     </w:rPr>
   </w:style>
-  <w:style w:type="character" w:customStyle="1" w:styleId="BodyText3Char">
-    <w:name w:val="Body Text 3 Char"/>
-    <w:basedOn w:val="DefaultParagraphFont"/>
-    <w:link w:val="BodyText3"/>
+  <w:style w:type="character" w:customStyle="1" w:styleId="Leipteksti3Char">
+    <w:name w:val="Leipäteksti 3 Char"/>
+    <w:basedOn w:val="Kappaleenoletusfontti"/>
+    <w:link w:val="Leipteksti3"/>
     <w:uiPriority w:val="99"/>
     <w:semiHidden/>
     <w:locked/>
@@ -18033,10 +18077,10 @@
       <w:lang w:val="fi-FI" w:eastAsia="x-none"/>
     </w:rPr>
   </w:style>
-  <w:style w:type="paragraph" w:styleId="DocumentMap">
+  <w:style w:type="paragraph" w:styleId="Asiakirjanrakenneruutu">
     <w:name w:val="Document Map"/>
-    <w:basedOn w:val="Normal"/>
-    <w:link w:val="DocumentMapChar"/>
+    <w:basedOn w:val="Normaali"/>
+    <w:link w:val="AsiakirjanrakenneruutuChar"/>
     <w:uiPriority w:val="99"/>
     <w:semiHidden/>
     <w:pPr>
@@ -18046,10 +18090,10 @@
       <w:rFonts w:ascii="Tahoma" w:hAnsi="Tahoma" w:cs="Tahoma"/>
     </w:rPr>
   </w:style>
-  <w:style w:type="character" w:customStyle="1" w:styleId="DocumentMapChar">
-    <w:name w:val="Document Map Char"/>
-    <w:basedOn w:val="DefaultParagraphFont"/>
-    <w:link w:val="DocumentMap"/>
+  <w:style w:type="character" w:customStyle="1" w:styleId="AsiakirjanrakenneruutuChar">
+    <w:name w:val="Asiakirjan rakenneruutu Char"/>
+    <w:basedOn w:val="Kappaleenoletusfontti"/>
+    <w:link w:val="Asiakirjanrakenneruutu"/>
     <w:uiPriority w:val="99"/>
     <w:semiHidden/>
     <w:locked/>
@@ -18060,9 +18104,9 @@
       <w:lang w:val="fi-FI" w:eastAsia="x-none"/>
     </w:rPr>
   </w:style>
-  <w:style w:type="paragraph" w:styleId="NormalWeb">
+  <w:style w:type="paragraph" w:styleId="NormaaliWWW">
     <w:name w:val="Normal (Web)"/>
-    <w:basedOn w:val="Normal"/>
+    <w:basedOn w:val="Normaali"/>
     <w:uiPriority w:val="99"/>
     <w:pPr>
       <w:spacing w:before="100" w:after="100"/>
@@ -18070,7 +18114,7 @@
   </w:style>
   <w:style w:type="paragraph" w:customStyle="1" w:styleId="RunkoTeksti">
     <w:name w:val="RunkoTeksti"/>
-    <w:basedOn w:val="Normal"/>
+    <w:basedOn w:val="Normaali"/>
     <w:uiPriority w:val="99"/>
     <w:pPr>
       <w:spacing w:before="120" w:line="360" w:lineRule="auto"/>
@@ -18085,8 +18129,8 @@
   </w:style>
   <w:style w:type="paragraph" w:customStyle="1" w:styleId="HeaderText">
     <w:name w:val="Header Text"/>
-    <w:basedOn w:val="Header"/>
-    <w:next w:val="Header"/>
+    <w:basedOn w:val="Yltunniste"/>
+    <w:next w:val="Yltunniste"/>
     <w:uiPriority w:val="99"/>
     <w:pPr>
       <w:keepLines/>
@@ -18108,7 +18152,7 @@
   </w:style>
   <w:style w:type="paragraph" w:customStyle="1" w:styleId="HeaderText2">
     <w:name w:val="Header Text2"/>
-    <w:basedOn w:val="Header"/>
+    <w:basedOn w:val="Yltunniste"/>
     <w:uiPriority w:val="99"/>
     <w:pPr>
       <w:keepLines/>
@@ -18131,7 +18175,7 @@
   </w:style>
   <w:style w:type="paragraph" w:customStyle="1" w:styleId="Taulukko">
     <w:name w:val="Taulukko"/>
-    <w:basedOn w:val="Normal"/>
+    <w:basedOn w:val="Normaali"/>
     <w:uiPriority w:val="99"/>
     <w:rPr>
       <w:rFonts w:ascii="Arial" w:hAnsi="Arial" w:cs="Arial"/>
@@ -18140,9 +18184,9 @@
       <w:lang w:val="en-GB"/>
     </w:rPr>
   </w:style>
-  <w:style w:type="character" w:styleId="CommentReference">
+  <w:style w:type="character" w:styleId="Kommentinviite">
     <w:name w:val="annotation reference"/>
-    <w:basedOn w:val="DefaultParagraphFont"/>
+    <w:basedOn w:val="Kappaleenoletusfontti"/>
     <w:uiPriority w:val="99"/>
     <w:semiHidden/>
     <w:rsid w:val="00BD5DC5"/>
@@ -18152,10 +18196,10 @@
       <w:szCs w:val="16"/>
     </w:rPr>
   </w:style>
-  <w:style w:type="paragraph" w:styleId="CommentText">
+  <w:style w:type="paragraph" w:styleId="Kommentinteksti">
     <w:name w:val="annotation text"/>
-    <w:basedOn w:val="Normal"/>
-    <w:link w:val="CommentTextChar"/>
+    <w:basedOn w:val="Normaali"/>
+    <w:link w:val="KommentintekstiChar"/>
     <w:uiPriority w:val="99"/>
     <w:semiHidden/>
     <w:rsid w:val="00BD5DC5"/>
@@ -18164,10 +18208,10 @@
       <w:szCs w:val="20"/>
     </w:rPr>
   </w:style>
-  <w:style w:type="character" w:customStyle="1" w:styleId="CommentTextChar">
-    <w:name w:val="Comment Text Char"/>
-    <w:basedOn w:val="DefaultParagraphFont"/>
-    <w:link w:val="CommentText"/>
+  <w:style w:type="character" w:customStyle="1" w:styleId="KommentintekstiChar">
+    <w:name w:val="Kommentin teksti Char"/>
+    <w:basedOn w:val="Kappaleenoletusfontti"/>
+    <w:link w:val="Kommentinteksti"/>
     <w:uiPriority w:val="99"/>
     <w:semiHidden/>
     <w:locked/>
@@ -18178,11 +18222,11 @@
       <w:lang w:val="fi-FI" w:eastAsia="x-none"/>
     </w:rPr>
   </w:style>
-  <w:style w:type="paragraph" w:styleId="CommentSubject">
+  <w:style w:type="paragraph" w:styleId="Kommentinotsikko">
     <w:name w:val="annotation subject"/>
-    <w:basedOn w:val="CommentText"/>
-    <w:next w:val="CommentText"/>
-    <w:link w:val="CommentSubjectChar"/>
+    <w:basedOn w:val="Kommentinteksti"/>
+    <w:next w:val="Kommentinteksti"/>
+    <w:link w:val="KommentinotsikkoChar"/>
     <w:uiPriority w:val="99"/>
     <w:semiHidden/>
     <w:rsid w:val="00BD5DC5"/>
@@ -18191,10 +18235,10 @@
       <w:bCs/>
     </w:rPr>
   </w:style>
-  <w:style w:type="character" w:customStyle="1" w:styleId="CommentSubjectChar">
-    <w:name w:val="Comment Subject Char"/>
-    <w:basedOn w:val="CommentTextChar"/>
-    <w:link w:val="CommentSubject"/>
+  <w:style w:type="character" w:customStyle="1" w:styleId="KommentinotsikkoChar">
+    <w:name w:val="Kommentin otsikko Char"/>
+    <w:basedOn w:val="KommentintekstiChar"/>
+    <w:link w:val="Kommentinotsikko"/>
     <w:uiPriority w:val="99"/>
     <w:semiHidden/>
     <w:locked/>
@@ -18207,10 +18251,10 @@
       <w:lang w:val="fi-FI" w:eastAsia="x-none"/>
     </w:rPr>
   </w:style>
-  <w:style w:type="paragraph" w:styleId="BalloonText">
+  <w:style w:type="paragraph" w:styleId="Seliteteksti">
     <w:name w:val="Balloon Text"/>
-    <w:basedOn w:val="Normal"/>
-    <w:link w:val="BalloonTextChar"/>
+    <w:basedOn w:val="Normaali"/>
+    <w:link w:val="SelitetekstiChar"/>
     <w:uiPriority w:val="99"/>
     <w:semiHidden/>
     <w:rsid w:val="00BD5DC5"/>
@@ -18220,10 +18264,10 @@
       <w:szCs w:val="16"/>
     </w:rPr>
   </w:style>
-  <w:style w:type="character" w:customStyle="1" w:styleId="BalloonTextChar">
-    <w:name w:val="Balloon Text Char"/>
-    <w:basedOn w:val="DefaultParagraphFont"/>
-    <w:link w:val="BalloonText"/>
+  <w:style w:type="character" w:customStyle="1" w:styleId="SelitetekstiChar">
+    <w:name w:val="Seliteteksti Char"/>
+    <w:basedOn w:val="Kappaleenoletusfontti"/>
+    <w:link w:val="Seliteteksti"/>
     <w:uiPriority w:val="99"/>
     <w:semiHidden/>
     <w:locked/>
@@ -18234,9 +18278,9 @@
       <w:lang w:val="fi-FI" w:eastAsia="x-none"/>
     </w:rPr>
   </w:style>
-  <w:style w:type="table" w:styleId="TableGrid">
+  <w:style w:type="table" w:styleId="TaulukkoRuudukko">
     <w:name w:val="Table Grid"/>
-    <w:basedOn w:val="TableNormal"/>
+    <w:basedOn w:val="Normaalitaulukko"/>
     <w:uiPriority w:val="59"/>
     <w:rsid w:val="007815C0"/>
     <w:pPr>
@@ -18253,9 +18297,9 @@
       </w:tblBorders>
     </w:tblPr>
   </w:style>
-  <w:style w:type="paragraph" w:styleId="ListParagraph">
+  <w:style w:type="paragraph" w:styleId="Luettelokappale">
     <w:name w:val="List Paragraph"/>
-    <w:basedOn w:val="Normal"/>
+    <w:basedOn w:val="Normaali"/>
     <w:uiPriority w:val="34"/>
     <w:qFormat/>
     <w:rsid w:val="00F16A18"/>
@@ -18263,6 +18307,18 @@
       <w:ind w:left="720"/>
       <w:contextualSpacing/>
     </w:pPr>
+  </w:style>
+  <w:style w:type="character" w:styleId="Ratkaisematonmaininta">
+    <w:name w:val="Unresolved Mention"/>
+    <w:basedOn w:val="Kappaleenoletusfontti"/>
+    <w:uiPriority w:val="99"/>
+    <w:semiHidden/>
+    <w:unhideWhenUsed/>
+    <w:rsid w:val="00A0124E"/>
+    <w:rPr>
+      <w:color w:val="605E5C"/>
+      <w:shd w:val="clear" w:color="auto" w:fill="E1DFDD"/>
+    </w:rPr>
   </w:style>
 </w:styles>
 </file>

</xml_diff>